<commit_message>
Trigger redeploy to fix SSL issue, add readme and favicon
</commit_message>
<xml_diff>
--- a/readme.docx
+++ b/readme.docx
@@ -4,6 +4,1826 @@
   <w:body>
     <w:p>
       <w:r>
+        <w:t>Prior to LIVE</w:t>
+      </w:r>
+    </w:p>
+    <w:p>
+      <w:r>
+        <w:t xml:space="preserve">Likely will need to upgrade Render account. </w:t>
+      </w:r>
+    </w:p>
+    <w:p/>
+    <w:p/>
+    <w:p/>
+    <w:p>
+      <w:r>
+        <w:t>Identifying Key E-commerce Partnerships</w:t>
+      </w:r>
+    </w:p>
+    <w:p>
+      <w:r>
+        <w:t>To make this app effective, you’ll need data from major e-commerce platforms. Here are the key partnerships to pursue:</w:t>
+      </w:r>
+    </w:p>
+    <w:p>
+      <w:pPr>
+        <w:numPr>
+          <w:ilvl w:val="0"/>
+          <w:numId w:val="14"/>
+        </w:numPr>
+      </w:pPr>
+      <w:r>
+        <w:t>Amazon:</w:t>
+      </w:r>
+    </w:p>
+    <w:p>
+      <w:pPr>
+        <w:numPr>
+          <w:ilvl w:val="1"/>
+          <w:numId w:val="14"/>
+        </w:numPr>
+      </w:pPr>
+      <w:r>
+        <w:t>Why: Largest online retailer with vast product data and reviews.</w:t>
+      </w:r>
+    </w:p>
+    <w:p>
+      <w:pPr>
+        <w:numPr>
+          <w:ilvl w:val="1"/>
+          <w:numId w:val="14"/>
+        </w:numPr>
+      </w:pPr>
+      <w:r>
+        <w:t>Integration: Amazon Product Advertising API for product details, pricing, and reviews.</w:t>
+      </w:r>
+    </w:p>
+    <w:p>
+      <w:pPr>
+        <w:numPr>
+          <w:ilvl w:val="1"/>
+          <w:numId w:val="14"/>
+        </w:numPr>
+      </w:pPr>
+      <w:r>
+        <w:t>Benefit: Covers a broad range of categories, boosting app credibility.</w:t>
+      </w:r>
+    </w:p>
+    <w:p>
+      <w:pPr>
+        <w:numPr>
+          <w:ilvl w:val="0"/>
+          <w:numId w:val="14"/>
+        </w:numPr>
+      </w:pPr>
+      <w:r>
+        <w:t>eBay:</w:t>
+      </w:r>
+    </w:p>
+    <w:p>
+      <w:pPr>
+        <w:numPr>
+          <w:ilvl w:val="1"/>
+          <w:numId w:val="14"/>
+        </w:numPr>
+      </w:pPr>
+      <w:r>
+        <w:t>Why: Offers competitive pricing and auction-style deals.</w:t>
+      </w:r>
+    </w:p>
+    <w:p>
+      <w:pPr>
+        <w:numPr>
+          <w:ilvl w:val="1"/>
+          <w:numId w:val="14"/>
+        </w:numPr>
+      </w:pPr>
+      <w:r>
+        <w:t>Integration: eBay Finding API for product listings and price trends.</w:t>
+      </w:r>
+    </w:p>
+    <w:p>
+      <w:pPr>
+        <w:numPr>
+          <w:ilvl w:val="1"/>
+          <w:numId w:val="14"/>
+        </w:numPr>
+      </w:pPr>
+      <w:r>
+        <w:t>Benefit: Appeals to bargain hunters, diversifying your user base.</w:t>
+      </w:r>
+    </w:p>
+    <w:p>
+      <w:pPr>
+        <w:numPr>
+          <w:ilvl w:val="0"/>
+          <w:numId w:val="14"/>
+        </w:numPr>
+      </w:pPr>
+      <w:r>
+        <w:t>Shopify:</w:t>
+      </w:r>
+    </w:p>
+    <w:p>
+      <w:pPr>
+        <w:numPr>
+          <w:ilvl w:val="1"/>
+          <w:numId w:val="14"/>
+        </w:numPr>
+      </w:pPr>
+      <w:r>
+        <w:t>Why: Powers many independent stores, offering niche products.</w:t>
+      </w:r>
+    </w:p>
+    <w:p>
+      <w:pPr>
+        <w:numPr>
+          <w:ilvl w:val="1"/>
+          <w:numId w:val="14"/>
+        </w:numPr>
+      </w:pPr>
+      <w:r>
+        <w:t>Integration: Shopify Storefront API to access merchant catalogs.</w:t>
+      </w:r>
+    </w:p>
+    <w:p>
+      <w:pPr>
+        <w:numPr>
+          <w:ilvl w:val="1"/>
+          <w:numId w:val="14"/>
+        </w:numPr>
+      </w:pPr>
+      <w:r>
+        <w:t>Benefit: Supports smaller brands, enhancing personalization.</w:t>
+      </w:r>
+    </w:p>
+    <w:p>
+      <w:pPr>
+        <w:numPr>
+          <w:ilvl w:val="0"/>
+          <w:numId w:val="14"/>
+        </w:numPr>
+      </w:pPr>
+      <w:r>
+        <w:t>Walmart:</w:t>
+      </w:r>
+    </w:p>
+    <w:p>
+      <w:pPr>
+        <w:numPr>
+          <w:ilvl w:val="1"/>
+          <w:numId w:val="14"/>
+        </w:numPr>
+      </w:pPr>
+      <w:r>
+        <w:t>Why: Strong in everyday goods with growing online presence.</w:t>
+      </w:r>
+    </w:p>
+    <w:p>
+      <w:pPr>
+        <w:numPr>
+          <w:ilvl w:val="1"/>
+          <w:numId w:val="14"/>
+        </w:numPr>
+      </w:pPr>
+      <w:r>
+        <w:t>Integration: Walmart Marketplace API for product and review data.</w:t>
+      </w:r>
+    </w:p>
+    <w:p>
+      <w:pPr>
+        <w:numPr>
+          <w:ilvl w:val="1"/>
+          <w:numId w:val="14"/>
+        </w:numPr>
+      </w:pPr>
+      <w:r>
+        <w:t>Benefit: Broadens appeal to practical shoppers.</w:t>
+      </w:r>
+    </w:p>
+    <w:p>
+      <w:pPr>
+        <w:numPr>
+          <w:ilvl w:val="0"/>
+          <w:numId w:val="14"/>
+        </w:numPr>
+      </w:pPr>
+      <w:r>
+        <w:t>Optional: Niche Players (e.g., Etsy, Best Buy):</w:t>
+      </w:r>
+    </w:p>
+    <w:p>
+      <w:pPr>
+        <w:numPr>
+          <w:ilvl w:val="1"/>
+          <w:numId w:val="14"/>
+        </w:numPr>
+      </w:pPr>
+      <w:r>
+        <w:t>Why: Targets specific demographics (crafts, tech).</w:t>
+      </w:r>
+    </w:p>
+    <w:p>
+      <w:pPr>
+        <w:numPr>
+          <w:ilvl w:val="1"/>
+          <w:numId w:val="14"/>
+        </w:numPr>
+      </w:pPr>
+      <w:r>
+        <w:lastRenderedPageBreak/>
+        <w:t>Integration: Respective APIs for specialized data.</w:t>
+      </w:r>
+    </w:p>
+    <w:p>
+      <w:pPr>
+        <w:numPr>
+          <w:ilvl w:val="1"/>
+          <w:numId w:val="14"/>
+        </w:numPr>
+      </w:pPr>
+      <w:r>
+        <w:t>Benefit: Caters to hobbyists or tech enthusiasts.</w:t>
+      </w:r>
+    </w:p>
+    <w:p>
+      <w:r>
+        <w:t>You’d need to negotiate API access with these partners, likely offering affiliate revenue sharing (e.g., commissions via Amazon Associates) as an incentive.</w:t>
+      </w:r>
+    </w:p>
+    <w:p/>
+    <w:p/>
+    <w:p/>
+    <w:p/>
+    <w:p/>
+    <w:p>
+      <w:r>
+        <w:t>Awesome—glad to hear the enhanced Decision-Making Assistant for Online Shopping app is working great at https://shopping-assistant-5m0q.onrender.com/! With affiliate links, an about page, a save feature, and improved styling all in place, your app is now a solid tool for users and a strong candidate for Amazon Associates approval. As of March 15, 2025, here’s what’s next to keep the momentum going and maximize your app’s potential.</w:t>
+      </w:r>
+    </w:p>
+    <w:p>
+      <w:r>
+        <w:pict w14:anchorId="49982DCD">
+          <v:rect id="_x0000_i1073" style="width:0;height:1.5pt" o:hralign="center" o:hrstd="t" o:hrnoshade="t" o:hr="t" fillcolor="black" stroked="f"/>
+        </w:pict>
+      </w:r>
+    </w:p>
+    <w:p>
+      <w:pPr>
+        <w:rPr>
+          <w:b/>
+          <w:bCs/>
+        </w:rPr>
+      </w:pPr>
+      <w:r>
+        <w:rPr>
+          <w:b/>
+          <w:bCs/>
+        </w:rPr>
+        <w:t>What’s Done</w:t>
+      </w:r>
+    </w:p>
+    <w:p>
+      <w:pPr>
+        <w:numPr>
+          <w:ilvl w:val="0"/>
+          <w:numId w:val="4"/>
+        </w:numPr>
+      </w:pPr>
+      <w:r>
+        <w:rPr>
+          <w:b/>
+          <w:bCs/>
+        </w:rPr>
+        <w:t>Live App</w:t>
+      </w:r>
+      <w:r>
+        <w:t>: Deployed with mock data, a polished UI, and user-friendly features.</w:t>
+      </w:r>
+    </w:p>
+    <w:p>
+      <w:pPr>
+        <w:numPr>
+          <w:ilvl w:val="0"/>
+          <w:numId w:val="4"/>
+        </w:numPr>
+      </w:pPr>
+      <w:r>
+        <w:rPr>
+          <w:b/>
+          <w:bCs/>
+        </w:rPr>
+        <w:t>Features</w:t>
+      </w:r>
+      <w:r>
+        <w:t>: Comparison table with affiliate links, save functionality, about page, and consistent styling.</w:t>
+      </w:r>
+    </w:p>
+    <w:p>
+      <w:pPr>
+        <w:numPr>
+          <w:ilvl w:val="0"/>
+          <w:numId w:val="4"/>
+        </w:numPr>
+      </w:pPr>
+      <w:r>
+        <w:rPr>
+          <w:b/>
+          <w:bCs/>
+        </w:rPr>
+        <w:t>Ready for Amazon</w:t>
+      </w:r>
+      <w:r>
+        <w:t>: The app meets basic Associates requirements (public, functional, content-driven).</w:t>
+      </w:r>
+    </w:p>
+    <w:p>
+      <w:r>
+        <w:pict w14:anchorId="6E21E8D6">
+          <v:rect id="_x0000_i1074" style="width:0;height:1.5pt" o:hralign="center" o:hrstd="t" o:hrnoshade="t" o:hr="t" fillcolor="black" stroked="f"/>
+        </w:pict>
+      </w:r>
+    </w:p>
+    <w:p>
+      <w:pPr>
+        <w:rPr>
+          <w:b/>
+          <w:bCs/>
+        </w:rPr>
+      </w:pPr>
+      <w:r>
+        <w:rPr>
+          <w:b/>
+          <w:bCs/>
+        </w:rPr>
+        <w:t>Next Steps</w:t>
+      </w:r>
+    </w:p>
+    <w:p>
+      <w:pPr>
+        <w:rPr>
+          <w:b/>
+          <w:bCs/>
+        </w:rPr>
+      </w:pPr>
+      <w:r>
+        <w:rPr>
+          <w:b/>
+          <w:bCs/>
+        </w:rPr>
+        <w:t>1. Apply for Amazon Associates (If Not Done)</w:t>
+      </w:r>
+    </w:p>
+    <w:p>
+      <w:pPr>
+        <w:numPr>
+          <w:ilvl w:val="0"/>
+          <w:numId w:val="5"/>
+        </w:numPr>
+      </w:pPr>
+      <w:r>
+        <w:rPr>
+          <w:b/>
+          <w:bCs/>
+        </w:rPr>
+        <w:t>Action</w:t>
+      </w:r>
+      <w:r>
+        <w:t>:</w:t>
+      </w:r>
+    </w:p>
+    <w:p>
+      <w:pPr>
+        <w:numPr>
+          <w:ilvl w:val="1"/>
+          <w:numId w:val="5"/>
+        </w:numPr>
+      </w:pPr>
+      <w:r>
+        <w:t xml:space="preserve">Go to </w:t>
+      </w:r>
+      <w:hyperlink r:id="rId5" w:tgtFrame="_blank" w:history="1">
+        <w:r>
+          <w:rPr>
+            <w:rStyle w:val="Hyperlink"/>
+          </w:rPr>
+          <w:t>affiliate-program.amazon.com</w:t>
+        </w:r>
+      </w:hyperlink>
+      <w:r>
+        <w:t xml:space="preserve"> and submit your application.</w:t>
+      </w:r>
+    </w:p>
+    <w:p>
+      <w:pPr>
+        <w:numPr>
+          <w:ilvl w:val="1"/>
+          <w:numId w:val="5"/>
+        </w:numPr>
+      </w:pPr>
+      <w:r>
+        <w:rPr>
+          <w:b/>
+          <w:bCs/>
+        </w:rPr>
+        <w:t>Your Websites and Mobile Apps</w:t>
+      </w:r>
+      <w:r>
+        <w:t>: https://shopping-assistant-5m0q.onrender.com</w:t>
+      </w:r>
+    </w:p>
+    <w:p>
+      <w:pPr>
+        <w:numPr>
+          <w:ilvl w:val="1"/>
+          <w:numId w:val="5"/>
+        </w:numPr>
+      </w:pPr>
+      <w:r>
+        <w:rPr>
+          <w:b/>
+          <w:bCs/>
+        </w:rPr>
+        <w:lastRenderedPageBreak/>
+        <w:t>Description</w:t>
+      </w:r>
+      <w:r>
+        <w:t>: “A web app to compare Amazon products, featuring price, rating, review analysis, and direct purchase links, with saved comparisons for user convenience.”</w:t>
+      </w:r>
+    </w:p>
+    <w:p>
+      <w:pPr>
+        <w:numPr>
+          <w:ilvl w:val="1"/>
+          <w:numId w:val="5"/>
+        </w:numPr>
+      </w:pPr>
+      <w:r>
+        <w:rPr>
+          <w:b/>
+          <w:bCs/>
+        </w:rPr>
+        <w:t>Content Type</w:t>
+      </w:r>
+      <w:r>
+        <w:t>: “Comparison/Review Site.”</w:t>
+      </w:r>
+    </w:p>
+    <w:p>
+      <w:pPr>
+        <w:numPr>
+          <w:ilvl w:val="1"/>
+          <w:numId w:val="5"/>
+        </w:numPr>
+      </w:pPr>
+      <w:r>
+        <w:rPr>
+          <w:b/>
+          <w:bCs/>
+        </w:rPr>
+        <w:t>Traffic Sources</w:t>
+      </w:r>
+      <w:r>
+        <w:t>: “Organic (direct visits)” for now.</w:t>
+      </w:r>
+    </w:p>
+    <w:p>
+      <w:pPr>
+        <w:numPr>
+          <w:ilvl w:val="0"/>
+          <w:numId w:val="5"/>
+        </w:numPr>
+      </w:pPr>
+      <w:r>
+        <w:rPr>
+          <w:b/>
+          <w:bCs/>
+        </w:rPr>
+        <w:t>Why</w:t>
+      </w:r>
+      <w:r>
+        <w:t>: Approval unlocks your Associate ID and, after a few sales, access to the Product Advertising API (PA-API) for real data.</w:t>
+      </w:r>
+    </w:p>
+    <w:p>
+      <w:pPr>
+        <w:numPr>
+          <w:ilvl w:val="0"/>
+          <w:numId w:val="5"/>
+        </w:numPr>
+      </w:pPr>
+      <w:r>
+        <w:rPr>
+          <w:b/>
+          <w:bCs/>
+        </w:rPr>
+        <w:t>Next</w:t>
+      </w:r>
+      <w:r>
+        <w:t>: Wait for approval (days to a week). You’ll need three qualifying sales within 180 days for full access.</w:t>
+      </w:r>
+    </w:p>
+    <w:p>
+      <w:pPr>
+        <w:rPr>
+          <w:b/>
+          <w:bCs/>
+        </w:rPr>
+      </w:pPr>
+      <w:r>
+        <w:rPr>
+          <w:b/>
+          <w:bCs/>
+        </w:rPr>
+        <w:t>2. Drive Initial Traffic and Sales</w:t>
+      </w:r>
+    </w:p>
+    <w:p>
+      <w:pPr>
+        <w:numPr>
+          <w:ilvl w:val="0"/>
+          <w:numId w:val="6"/>
+        </w:numPr>
+      </w:pPr>
+      <w:r>
+        <w:rPr>
+          <w:b/>
+          <w:bCs/>
+        </w:rPr>
+        <w:t>Why</w:t>
+      </w:r>
+      <w:r>
+        <w:t>: Amazon requires sales to grant PA-API access, and traffic builds user feedback.</w:t>
+      </w:r>
+    </w:p>
+    <w:p>
+      <w:pPr>
+        <w:numPr>
+          <w:ilvl w:val="0"/>
+          <w:numId w:val="6"/>
+        </w:numPr>
+      </w:pPr>
+      <w:r>
+        <w:rPr>
+          <w:b/>
+          <w:bCs/>
+        </w:rPr>
+        <w:t>Actions</w:t>
+      </w:r>
+      <w:r>
+        <w:t>:</w:t>
+      </w:r>
+    </w:p>
+    <w:p>
+      <w:pPr>
+        <w:numPr>
+          <w:ilvl w:val="1"/>
+          <w:numId w:val="6"/>
+        </w:numPr>
+      </w:pPr>
+      <w:r>
+        <w:rPr>
+          <w:b/>
+          <w:bCs/>
+        </w:rPr>
+        <w:t>Share the App</w:t>
+      </w:r>
+      <w:r>
+        <w:t>:</w:t>
+      </w:r>
+    </w:p>
+    <w:p>
+      <w:pPr>
+        <w:numPr>
+          <w:ilvl w:val="2"/>
+          <w:numId w:val="6"/>
+        </w:numPr>
+      </w:pPr>
+      <w:r>
+        <w:t>Send https://shopping-assistant-5m0q.onrender.com/ to friends/family via email or messaging apps.</w:t>
+      </w:r>
+    </w:p>
+    <w:p>
+      <w:pPr>
+        <w:numPr>
+          <w:ilvl w:val="2"/>
+          <w:numId w:val="6"/>
+        </w:numPr>
+      </w:pPr>
+      <w:r>
+        <w:t>Post on social media (e.g., Twitter/X, Reddit’s r/</w:t>
+      </w:r>
+      <w:proofErr w:type="spellStart"/>
+      <w:r>
+        <w:t>ShoppingDeals</w:t>
+      </w:r>
+      <w:proofErr w:type="spellEnd"/>
+      <w:r>
+        <w:t>) if you’re comfortable: “Check out my new tool to compare Amazon products!”</w:t>
+      </w:r>
+    </w:p>
+    <w:p>
+      <w:pPr>
+        <w:numPr>
+          <w:ilvl w:val="1"/>
+          <w:numId w:val="6"/>
+        </w:numPr>
+      </w:pPr>
+      <w:r>
+        <w:rPr>
+          <w:b/>
+          <w:bCs/>
+        </w:rPr>
+        <w:t>Test Purchases</w:t>
+      </w:r>
+      <w:r>
+        <w:t>:</w:t>
+      </w:r>
+    </w:p>
+    <w:p>
+      <w:pPr>
+        <w:numPr>
+          <w:ilvl w:val="2"/>
+          <w:numId w:val="6"/>
+        </w:numPr>
+      </w:pPr>
+      <w:r>
+        <w:t>Use your own app to compare “wireless earbuds” and “</w:t>
+      </w:r>
+      <w:proofErr w:type="spellStart"/>
+      <w:r>
+        <w:t>bluetooth</w:t>
+      </w:r>
+      <w:proofErr w:type="spellEnd"/>
+      <w:r>
+        <w:t xml:space="preserve"> speaker,” click the mock “Buy” links, and make test purchases (update URLs with your Associate ID post-approval).</w:t>
+      </w:r>
+    </w:p>
+    <w:p>
+      <w:pPr>
+        <w:numPr>
+          <w:ilvl w:val="2"/>
+          <w:numId w:val="6"/>
+        </w:numPr>
+      </w:pPr>
+      <w:r>
+        <w:t>Ask a friend to do the same.</w:t>
+      </w:r>
+    </w:p>
+    <w:p>
+      <w:pPr>
+        <w:numPr>
+          <w:ilvl w:val="1"/>
+          <w:numId w:val="6"/>
+        </w:numPr>
+      </w:pPr>
+      <w:r>
+        <w:rPr>
+          <w:b/>
+          <w:bCs/>
+        </w:rPr>
+        <w:t>Track</w:t>
+      </w:r>
+      <w:r>
+        <w:t>: Once approved, monitor sales in Associates Central.</w:t>
+      </w:r>
+    </w:p>
+    <w:p>
+      <w:pPr>
+        <w:numPr>
+          <w:ilvl w:val="0"/>
+          <w:numId w:val="6"/>
+        </w:numPr>
+      </w:pPr>
+      <w:r>
+        <w:rPr>
+          <w:b/>
+          <w:bCs/>
+        </w:rPr>
+        <w:t>Goal</w:t>
+      </w:r>
+      <w:r>
+        <w:t>: Generate 3 sales to qualify for PA-API.</w:t>
+      </w:r>
+    </w:p>
+    <w:p>
+      <w:pPr>
+        <w:rPr>
+          <w:b/>
+          <w:bCs/>
+        </w:rPr>
+      </w:pPr>
+      <w:r>
+        <w:rPr>
+          <w:b/>
+          <w:bCs/>
+        </w:rPr>
+        <w:t>3. Integrate Real Amazon Data (Post-Approval)</w:t>
+      </w:r>
+    </w:p>
+    <w:p>
+      <w:pPr>
+        <w:numPr>
+          <w:ilvl w:val="0"/>
+          <w:numId w:val="7"/>
+        </w:numPr>
+      </w:pPr>
+      <w:r>
+        <w:rPr>
+          <w:b/>
+          <w:bCs/>
+        </w:rPr>
+        <w:t>Why</w:t>
+      </w:r>
+      <w:r>
+        <w:t>: Replace mock data with real-time Amazon data for broader functionality.</w:t>
+      </w:r>
+    </w:p>
+    <w:p>
+      <w:pPr>
+        <w:numPr>
+          <w:ilvl w:val="0"/>
+          <w:numId w:val="7"/>
+        </w:numPr>
+      </w:pPr>
+      <w:r>
+        <w:rPr>
+          <w:b/>
+          <w:bCs/>
+        </w:rPr>
+        <w:t>How</w:t>
+      </w:r>
+      <w:r>
+        <w:t>:</w:t>
+      </w:r>
+    </w:p>
+    <w:p>
+      <w:pPr>
+        <w:numPr>
+          <w:ilvl w:val="1"/>
+          <w:numId w:val="7"/>
+        </w:numPr>
+      </w:pPr>
+      <w:r>
+        <w:rPr>
+          <w:b/>
+          <w:bCs/>
+        </w:rPr>
+        <w:lastRenderedPageBreak/>
+        <w:t>Get Credentials</w:t>
+      </w:r>
+      <w:r>
+        <w:t>:</w:t>
+      </w:r>
+    </w:p>
+    <w:p>
+      <w:pPr>
+        <w:numPr>
+          <w:ilvl w:val="2"/>
+          <w:numId w:val="7"/>
+        </w:numPr>
+      </w:pPr>
+      <w:r>
+        <w:t>After approval and sales, request PA-API access in Associates Central.</w:t>
+      </w:r>
+    </w:p>
+    <w:p>
+      <w:pPr>
+        <w:numPr>
+          <w:ilvl w:val="2"/>
+          <w:numId w:val="7"/>
+        </w:numPr>
+      </w:pPr>
+      <w:r>
+        <w:t>Receive ACCESS_KEY, SECRET_KEY, and ASSOCIATE_TAG.</w:t>
+      </w:r>
+    </w:p>
+    <w:p>
+      <w:pPr>
+        <w:numPr>
+          <w:ilvl w:val="1"/>
+          <w:numId w:val="7"/>
+        </w:numPr>
+      </w:pPr>
+      <w:r>
+        <w:rPr>
+          <w:b/>
+          <w:bCs/>
+        </w:rPr>
+        <w:t xml:space="preserve">Update </w:t>
+      </w:r>
+      <w:r>
+        <w:t>app.py:</w:t>
+      </w:r>
+    </w:p>
+    <w:p>
+      <w:r>
+        <w:t>python</w:t>
+      </w:r>
+    </w:p>
+    <w:p>
+      <w:r>
+        <w:t xml:space="preserve">from </w:t>
+      </w:r>
+      <w:proofErr w:type="spellStart"/>
+      <w:r>
+        <w:t>amazon_paapi</w:t>
+      </w:r>
+      <w:proofErr w:type="spellEnd"/>
+      <w:r>
+        <w:t xml:space="preserve"> import </w:t>
+      </w:r>
+      <w:proofErr w:type="spellStart"/>
+      <w:r>
+        <w:t>AmazonApi</w:t>
+      </w:r>
+      <w:proofErr w:type="spellEnd"/>
+    </w:p>
+    <w:p/>
+    <w:p>
+      <w:r>
+        <w:t>app = Flask(__name__)</w:t>
+      </w:r>
+    </w:p>
+    <w:p>
+      <w:r>
+        <w:t xml:space="preserve">amazon = </w:t>
+      </w:r>
+      <w:proofErr w:type="spellStart"/>
+      <w:r>
+        <w:t>AmazonApi</w:t>
+      </w:r>
+      <w:proofErr w:type="spellEnd"/>
+      <w:r>
+        <w:t>("YOUR_ACCESS_KEY", "YOUR_SECRET_KEY", "YOUR_ASSOCIATE_TAG", "US")</w:t>
+      </w:r>
+    </w:p>
+    <w:p/>
+    <w:p>
+      <w:r>
+        <w:t xml:space="preserve">def </w:t>
+      </w:r>
+      <w:proofErr w:type="spellStart"/>
+      <w:r>
+        <w:t>fetch_amazon_products</w:t>
+      </w:r>
+      <w:proofErr w:type="spellEnd"/>
+      <w:r>
+        <w:t>(</w:t>
+      </w:r>
+      <w:proofErr w:type="spellStart"/>
+      <w:r>
+        <w:t>product_names</w:t>
+      </w:r>
+      <w:proofErr w:type="spellEnd"/>
+      <w:r>
+        <w:t>):</w:t>
+      </w:r>
+    </w:p>
+    <w:p>
+      <w:r>
+        <w:t xml:space="preserve">    products = {}</w:t>
+      </w:r>
+    </w:p>
+    <w:p>
+      <w:r>
+        <w:t xml:space="preserve">    for name in </w:t>
+      </w:r>
+      <w:proofErr w:type="spellStart"/>
+      <w:r>
+        <w:t>product_names</w:t>
+      </w:r>
+      <w:proofErr w:type="spellEnd"/>
+      <w:r>
+        <w:t>:</w:t>
+      </w:r>
+    </w:p>
+    <w:p>
+      <w:r>
+        <w:t xml:space="preserve">        try:</w:t>
+      </w:r>
+    </w:p>
+    <w:p>
+      <w:r>
+        <w:t xml:space="preserve">            </w:t>
+      </w:r>
+      <w:proofErr w:type="spellStart"/>
+      <w:r>
+        <w:t>search_result</w:t>
+      </w:r>
+      <w:proofErr w:type="spellEnd"/>
+      <w:r>
+        <w:t xml:space="preserve"> = </w:t>
+      </w:r>
+      <w:proofErr w:type="spellStart"/>
+      <w:r>
+        <w:t>amazon.search_items</w:t>
+      </w:r>
+      <w:proofErr w:type="spellEnd"/>
+      <w:r>
+        <w:t xml:space="preserve">(keywords=name, </w:t>
+      </w:r>
+      <w:proofErr w:type="spellStart"/>
+      <w:r>
+        <w:t>search_index</w:t>
+      </w:r>
+      <w:proofErr w:type="spellEnd"/>
+      <w:r>
+        <w:t>="All")</w:t>
+      </w:r>
+    </w:p>
+    <w:p>
+      <w:r>
+        <w:t xml:space="preserve">            if </w:t>
+      </w:r>
+      <w:proofErr w:type="spellStart"/>
+      <w:r>
+        <w:t>search_result</w:t>
+      </w:r>
+      <w:proofErr w:type="spellEnd"/>
+      <w:r>
+        <w:t xml:space="preserve"> and </w:t>
+      </w:r>
+      <w:proofErr w:type="spellStart"/>
+      <w:r>
+        <w:t>search_result.items</w:t>
+      </w:r>
+      <w:proofErr w:type="spellEnd"/>
+      <w:r>
+        <w:t>:</w:t>
+      </w:r>
+    </w:p>
+    <w:p>
+      <w:r>
+        <w:t xml:space="preserve">                item = </w:t>
+      </w:r>
+      <w:proofErr w:type="spellStart"/>
+      <w:r>
+        <w:t>search_result.items</w:t>
+      </w:r>
+      <w:proofErr w:type="spellEnd"/>
+      <w:r>
+        <w:t>[0]</w:t>
+      </w:r>
+    </w:p>
+    <w:p>
+      <w:r>
+        <w:t xml:space="preserve">                products[name] = {</w:t>
+      </w:r>
+    </w:p>
+    <w:p>
+      <w:r>
+        <w:t xml:space="preserve">                    "price": </w:t>
+      </w:r>
+      <w:proofErr w:type="spellStart"/>
+      <w:r>
+        <w:t>item.offers.listings</w:t>
+      </w:r>
+      <w:proofErr w:type="spellEnd"/>
+      <w:r>
+        <w:t>[0].</w:t>
+      </w:r>
+      <w:proofErr w:type="spellStart"/>
+      <w:r>
+        <w:t>price.amount</w:t>
+      </w:r>
+      <w:proofErr w:type="spellEnd"/>
+      <w:r>
+        <w:t xml:space="preserve"> if </w:t>
+      </w:r>
+      <w:proofErr w:type="spellStart"/>
+      <w:r>
+        <w:t>item.offers.listings</w:t>
+      </w:r>
+      <w:proofErr w:type="spellEnd"/>
+      <w:r>
+        <w:t xml:space="preserve"> else 0,</w:t>
+      </w:r>
+    </w:p>
+    <w:p>
+      <w:r>
+        <w:t xml:space="preserve">                    "rating": </w:t>
+      </w:r>
+      <w:proofErr w:type="spellStart"/>
+      <w:r>
+        <w:t>item.item_info.customer_reviews.rating.value</w:t>
+      </w:r>
+      <w:proofErr w:type="spellEnd"/>
+      <w:r>
+        <w:t xml:space="preserve"> if </w:t>
+      </w:r>
+      <w:proofErr w:type="spellStart"/>
+      <w:r>
+        <w:t>item.item_info.customer_reviews</w:t>
+      </w:r>
+      <w:proofErr w:type="spellEnd"/>
+      <w:r>
+        <w:t xml:space="preserve"> else 0,</w:t>
+      </w:r>
+    </w:p>
+    <w:p>
+      <w:r>
+        <w:t xml:space="preserve">                    "reviews": [</w:t>
+      </w:r>
+      <w:proofErr w:type="spellStart"/>
+      <w:r>
+        <w:t>review.title</w:t>
+      </w:r>
+      <w:proofErr w:type="spellEnd"/>
+      <w:r>
+        <w:t xml:space="preserve"> for review in </w:t>
+      </w:r>
+      <w:proofErr w:type="spellStart"/>
+      <w:r>
+        <w:t>item.item_info.customer_reviews.reviews</w:t>
+      </w:r>
+      <w:proofErr w:type="spellEnd"/>
+      <w:r>
+        <w:t xml:space="preserve">] if </w:t>
+      </w:r>
+      <w:proofErr w:type="spellStart"/>
+      <w:r>
+        <w:t>item.item_info.customer_reviews</w:t>
+      </w:r>
+      <w:proofErr w:type="spellEnd"/>
+      <w:r>
+        <w:t xml:space="preserve"> else [],</w:t>
+      </w:r>
+    </w:p>
+    <w:p>
+      <w:r>
+        <w:t xml:space="preserve">                    "</w:t>
+      </w:r>
+      <w:proofErr w:type="spellStart"/>
+      <w:r>
+        <w:t>url</w:t>
+      </w:r>
+      <w:proofErr w:type="spellEnd"/>
+      <w:r>
+        <w:t xml:space="preserve">": </w:t>
+      </w:r>
+      <w:proofErr w:type="spellStart"/>
+      <w:r>
+        <w:t>item.detail_page_url</w:t>
+      </w:r>
+      <w:proofErr w:type="spellEnd"/>
+      <w:r>
+        <w:t xml:space="preserve"> + "&amp;tag=YOUR_ASSOCIATE_TAG"</w:t>
+      </w:r>
+    </w:p>
+    <w:p>
+      <w:r>
+        <w:t xml:space="preserve">                }</w:t>
+      </w:r>
+    </w:p>
+    <w:p>
+      <w:r>
+        <w:lastRenderedPageBreak/>
+        <w:t xml:space="preserve">        except Exception as e:</w:t>
+      </w:r>
+    </w:p>
+    <w:p>
+      <w:r>
+        <w:t xml:space="preserve">            </w:t>
+      </w:r>
+      <w:proofErr w:type="spellStart"/>
+      <w:r>
+        <w:t>logging.error</w:t>
+      </w:r>
+      <w:proofErr w:type="spellEnd"/>
+      <w:r>
+        <w:t>(</w:t>
+      </w:r>
+      <w:proofErr w:type="spellStart"/>
+      <w:r>
+        <w:t>f"Failed</w:t>
+      </w:r>
+      <w:proofErr w:type="spellEnd"/>
+      <w:r>
+        <w:t xml:space="preserve"> to fetch {name}: {str(e)}")</w:t>
+      </w:r>
+    </w:p>
+    <w:p>
+      <w:r>
+        <w:t xml:space="preserve">    return products</w:t>
+      </w:r>
+    </w:p>
+    <w:p>
+      <w:pPr>
+        <w:numPr>
+          <w:ilvl w:val="2"/>
+          <w:numId w:val="7"/>
+        </w:numPr>
+      </w:pPr>
+      <w:r>
+        <w:t>Remove the mock data block.</w:t>
+      </w:r>
+    </w:p>
+    <w:p>
+      <w:pPr>
+        <w:numPr>
+          <w:ilvl w:val="1"/>
+          <w:numId w:val="7"/>
+        </w:numPr>
+      </w:pPr>
+      <w:r>
+        <w:rPr>
+          <w:b/>
+          <w:bCs/>
+        </w:rPr>
+        <w:t>Deploy</w:t>
+      </w:r>
+      <w:r>
+        <w:t>:</w:t>
+      </w:r>
+    </w:p>
+    <w:p>
+      <w:proofErr w:type="spellStart"/>
+      <w:r>
+        <w:t>powershell</w:t>
+      </w:r>
+      <w:proofErr w:type="spellEnd"/>
+    </w:p>
+    <w:p>
+      <w:r>
+        <w:t>cd C:\Users\bshoe\OneDrive\Desktop\game_theory\shopping</w:t>
+      </w:r>
+    </w:p>
+    <w:p>
+      <w:r>
+        <w:t>git add app.py</w:t>
+      </w:r>
+    </w:p>
+    <w:p>
+      <w:r>
+        <w:t>git commit -m "Switch to real Amazon PA-API data"</w:t>
+      </w:r>
+    </w:p>
+    <w:p>
+      <w:r>
+        <w:t>git push origin main</w:t>
+      </w:r>
+    </w:p>
+    <w:p>
+      <w:pPr>
+        <w:numPr>
+          <w:ilvl w:val="2"/>
+          <w:numId w:val="7"/>
+        </w:numPr>
+      </w:pPr>
+      <w:r>
+        <w:t>Redeploy on Render.</w:t>
+      </w:r>
+    </w:p>
+    <w:p>
+      <w:pPr>
+        <w:numPr>
+          <w:ilvl w:val="0"/>
+          <w:numId w:val="7"/>
+        </w:numPr>
+      </w:pPr>
+      <w:r>
+        <w:rPr>
+          <w:b/>
+          <w:bCs/>
+        </w:rPr>
+        <w:t>Test</w:t>
+      </w:r>
+      <w:r>
+        <w:t xml:space="preserve">: Compare real products (e.g., “Sony WH-1000XM5, Bose </w:t>
+      </w:r>
+      <w:proofErr w:type="spellStart"/>
+      <w:r>
+        <w:t>SoundLink</w:t>
+      </w:r>
+      <w:proofErr w:type="spellEnd"/>
+      <w:r>
+        <w:t>”).</w:t>
+      </w:r>
+    </w:p>
+    <w:p>
+      <w:pPr>
+        <w:rPr>
+          <w:b/>
+          <w:bCs/>
+        </w:rPr>
+      </w:pPr>
+      <w:r>
+        <w:rPr>
+          <w:b/>
+          <w:bCs/>
+        </w:rPr>
+        <w:t>4. Add More Features</w:t>
+      </w:r>
+    </w:p>
+    <w:p>
+      <w:pPr>
+        <w:numPr>
+          <w:ilvl w:val="0"/>
+          <w:numId w:val="8"/>
+        </w:numPr>
+      </w:pPr>
+      <w:r>
+        <w:rPr>
+          <w:b/>
+          <w:bCs/>
+        </w:rPr>
+        <w:t>Ideas</w:t>
+      </w:r>
+      <w:r>
+        <w:t>:</w:t>
+      </w:r>
+    </w:p>
+    <w:p>
+      <w:pPr>
+        <w:numPr>
+          <w:ilvl w:val="1"/>
+          <w:numId w:val="8"/>
+        </w:numPr>
+      </w:pPr>
+      <w:r>
+        <w:rPr>
+          <w:b/>
+          <w:bCs/>
+        </w:rPr>
+        <w:t>Price History</w:t>
+      </w:r>
+      <w:r>
+        <w:t>: Show price trends (needs external API like Keepa—optional).</w:t>
+      </w:r>
+    </w:p>
+    <w:p>
+      <w:pPr>
+        <w:numPr>
+          <w:ilvl w:val="2"/>
+          <w:numId w:val="8"/>
+        </w:numPr>
+      </w:pPr>
+      <w:r>
+        <w:t>Add a column to the table with a mock “View Price History” link for now.</w:t>
+      </w:r>
+    </w:p>
+    <w:p>
+      <w:pPr>
+        <w:numPr>
+          <w:ilvl w:val="1"/>
+          <w:numId w:val="8"/>
+        </w:numPr>
+      </w:pPr>
+      <w:r>
+        <w:rPr>
+          <w:b/>
+          <w:bCs/>
+        </w:rPr>
+        <w:t>User Ratings</w:t>
+      </w:r>
+      <w:r>
+        <w:t>: Let users rate products (requires a backend database—future step).</w:t>
+      </w:r>
+    </w:p>
+    <w:p>
+      <w:pPr>
+        <w:numPr>
+          <w:ilvl w:val="1"/>
+          <w:numId w:val="8"/>
+        </w:numPr>
+      </w:pPr>
+      <w:r>
+        <w:rPr>
+          <w:b/>
+          <w:bCs/>
+        </w:rPr>
+        <w:t>Categories</w:t>
+      </w:r>
+      <w:r>
+        <w:t>: Add a dropdown to filter by category (e.g., “Electronics,” “Home”) for PA-API searches.</w:t>
+      </w:r>
+    </w:p>
+    <w:p>
+      <w:pPr>
+        <w:numPr>
+          <w:ilvl w:val="0"/>
+          <w:numId w:val="8"/>
+        </w:numPr>
+      </w:pPr>
+      <w:r>
+        <w:rPr>
+          <w:b/>
+          <w:bCs/>
+        </w:rPr>
+        <w:t>Simple Start</w:t>
+      </w:r>
+      <w:r>
+        <w:t>: Add a “Clear Saved Comparisons” button:</w:t>
+      </w:r>
+    </w:p>
+    <w:p>
+      <w:pPr>
+        <w:numPr>
+          <w:ilvl w:val="1"/>
+          <w:numId w:val="9"/>
+        </w:numPr>
+      </w:pPr>
+      <w:r>
+        <w:t>Update compare.html:</w:t>
+      </w:r>
+    </w:p>
+    <w:p>
+      <w:r>
+        <w:t>html</w:t>
+      </w:r>
+    </w:p>
+    <w:p>
+      <w:r>
+        <w:t>&lt;button onclick="</w:t>
+      </w:r>
+      <w:proofErr w:type="spellStart"/>
+      <w:r>
+        <w:t>clearSaved</w:t>
+      </w:r>
+      <w:proofErr w:type="spellEnd"/>
+      <w:r>
+        <w:t>()"&gt;Clear Saved&lt;/button&gt;</w:t>
+      </w:r>
+    </w:p>
+    <w:p>
+      <w:r>
+        <w:t>&lt;script&gt;</w:t>
+      </w:r>
+    </w:p>
+    <w:p>
+      <w:r>
+        <w:t xml:space="preserve">    function </w:t>
+      </w:r>
+      <w:proofErr w:type="spellStart"/>
+      <w:r>
+        <w:t>clearSaved</w:t>
+      </w:r>
+      <w:proofErr w:type="spellEnd"/>
+      <w:r>
+        <w:t>() {</w:t>
+      </w:r>
+    </w:p>
+    <w:p>
+      <w:r>
+        <w:lastRenderedPageBreak/>
+        <w:t xml:space="preserve">        </w:t>
+      </w:r>
+      <w:proofErr w:type="spellStart"/>
+      <w:r>
+        <w:t>localStorage.removeItem</w:t>
+      </w:r>
+      <w:proofErr w:type="spellEnd"/>
+      <w:r>
+        <w:t>('</w:t>
+      </w:r>
+      <w:proofErr w:type="spellStart"/>
+      <w:r>
+        <w:t>savedComparisons</w:t>
+      </w:r>
+      <w:proofErr w:type="spellEnd"/>
+      <w:r>
+        <w:t>');</w:t>
+      </w:r>
+    </w:p>
+    <w:p>
+      <w:r>
+        <w:t xml:space="preserve">        </w:t>
+      </w:r>
+      <w:proofErr w:type="spellStart"/>
+      <w:r>
+        <w:t>document.getElementById</w:t>
+      </w:r>
+      <w:proofErr w:type="spellEnd"/>
+      <w:r>
+        <w:t>('result').</w:t>
+      </w:r>
+      <w:proofErr w:type="spellStart"/>
+      <w:r>
+        <w:t>innerHTML</w:t>
+      </w:r>
+      <w:proofErr w:type="spellEnd"/>
+      <w:r>
+        <w:t xml:space="preserve"> = 'Saved comparisons cleared!';</w:t>
+      </w:r>
+    </w:p>
+    <w:p>
+      <w:r>
+        <w:t xml:space="preserve">    }</w:t>
+      </w:r>
+    </w:p>
+    <w:p>
+      <w:r>
+        <w:t>&lt;/script&gt;</w:t>
+      </w:r>
+    </w:p>
+    <w:p>
+      <w:pPr>
+        <w:numPr>
+          <w:ilvl w:val="1"/>
+          <w:numId w:val="9"/>
+        </w:numPr>
+      </w:pPr>
+      <w:r>
+        <w:t>Push and redeploy.</w:t>
+      </w:r>
+    </w:p>
+    <w:p>
+      <w:pPr>
+        <w:rPr>
+          <w:b/>
+          <w:bCs/>
+        </w:rPr>
+      </w:pPr>
+      <w:r>
+        <w:rPr>
+          <w:b/>
+          <w:bCs/>
+        </w:rPr>
+        <w:t>5. Optimize for Scale</w:t>
+      </w:r>
+    </w:p>
+    <w:p>
+      <w:pPr>
+        <w:numPr>
+          <w:ilvl w:val="0"/>
+          <w:numId w:val="10"/>
+        </w:numPr>
+      </w:pPr>
+      <w:r>
+        <w:rPr>
+          <w:b/>
+          <w:bCs/>
+        </w:rPr>
+        <w:t>Why</w:t>
+      </w:r>
+      <w:r>
+        <w:t>: Prepare for more users and real data.</w:t>
+      </w:r>
+    </w:p>
+    <w:p>
+      <w:pPr>
+        <w:numPr>
+          <w:ilvl w:val="0"/>
+          <w:numId w:val="10"/>
+        </w:numPr>
+      </w:pPr>
+      <w:r>
+        <w:rPr>
+          <w:b/>
+          <w:bCs/>
+        </w:rPr>
+        <w:t>Actions</w:t>
+      </w:r>
+      <w:r>
+        <w:t>:</w:t>
+      </w:r>
+    </w:p>
+    <w:p>
+      <w:pPr>
+        <w:numPr>
+          <w:ilvl w:val="1"/>
+          <w:numId w:val="10"/>
+        </w:numPr>
+      </w:pPr>
+      <w:r>
+        <w:rPr>
+          <w:b/>
+          <w:bCs/>
+        </w:rPr>
+        <w:t>Environment Variables</w:t>
+      </w:r>
+      <w:r>
+        <w:t>: Store Amazon credentials in Render (Settings &gt; Environment):</w:t>
+      </w:r>
+    </w:p>
+    <w:p>
+      <w:pPr>
+        <w:numPr>
+          <w:ilvl w:val="2"/>
+          <w:numId w:val="10"/>
+        </w:numPr>
+      </w:pPr>
+      <w:r>
+        <w:t>ACCESS_KEY, SECRET_KEY, ASSOCIATE_TAG.</w:t>
+      </w:r>
+    </w:p>
+    <w:p>
+      <w:pPr>
+        <w:numPr>
+          <w:ilvl w:val="2"/>
+          <w:numId w:val="10"/>
+        </w:numPr>
+      </w:pPr>
+      <w:r>
+        <w:t xml:space="preserve">Update app.py to use </w:t>
+      </w:r>
+      <w:proofErr w:type="spellStart"/>
+      <w:r>
+        <w:t>os.environ.get</w:t>
+      </w:r>
+      <w:proofErr w:type="spellEnd"/>
+      <w:r>
+        <w:t>().</w:t>
+      </w:r>
+    </w:p>
+    <w:p>
+      <w:pPr>
+        <w:numPr>
+          <w:ilvl w:val="1"/>
+          <w:numId w:val="10"/>
+        </w:numPr>
+      </w:pPr>
+      <w:r>
+        <w:rPr>
+          <w:b/>
+          <w:bCs/>
+        </w:rPr>
+        <w:t>Rate Limiting</w:t>
+      </w:r>
+      <w:r>
+        <w:t>: Add a simple delay or cache for PA-API requests (post-approval).</w:t>
+      </w:r>
+    </w:p>
+    <w:p>
+      <w:r>
+        <w:pict w14:anchorId="25EE5201">
+          <v:rect id="_x0000_i1075" style="width:0;height:1.5pt" o:hralign="center" o:hrstd="t" o:hrnoshade="t" o:hr="t" fillcolor="black" stroked="f"/>
+        </w:pict>
+      </w:r>
+    </w:p>
+    <w:p>
+      <w:pPr>
+        <w:rPr>
+          <w:b/>
+          <w:bCs/>
+        </w:rPr>
+      </w:pPr>
+      <w:r>
+        <w:rPr>
+          <w:b/>
+          <w:bCs/>
+        </w:rPr>
+        <w:t>Recommended Next Step</w:t>
+      </w:r>
+    </w:p>
+    <w:p>
+      <w:pPr>
+        <w:numPr>
+          <w:ilvl w:val="0"/>
+          <w:numId w:val="11"/>
+        </w:numPr>
+      </w:pPr>
+      <w:r>
+        <w:rPr>
+          <w:b/>
+          <w:bCs/>
+        </w:rPr>
+        <w:t>Apply for Amazon Associates</w:t>
+      </w:r>
+      <w:r>
+        <w:t>: Submit your application now with https://shopping-assistant-5m0q.onrender.com/ if you haven’t. It’s the critical next move to unlock real data and monetization.</w:t>
+      </w:r>
+    </w:p>
+    <w:p>
+      <w:pPr>
+        <w:numPr>
+          <w:ilvl w:val="1"/>
+          <w:numId w:val="11"/>
+        </w:numPr>
+      </w:pPr>
+      <w:r>
+        <w:rPr>
+          <w:b/>
+          <w:bCs/>
+        </w:rPr>
+        <w:t>While Waiting</w:t>
+      </w:r>
+      <w:r>
+        <w:t>: Add the “Clear Saved” button for a quick enhancement.</w:t>
+      </w:r>
+    </w:p>
+    <w:p>
+      <w:pPr>
+        <w:rPr>
+          <w:b/>
+          <w:bCs/>
+        </w:rPr>
+      </w:pPr>
+      <w:r>
+        <w:rPr>
+          <w:b/>
+          <w:bCs/>
+        </w:rPr>
+        <w:t>Quick Action</w:t>
+      </w:r>
+    </w:p>
+    <w:p>
+      <w:pPr>
+        <w:numPr>
+          <w:ilvl w:val="0"/>
+          <w:numId w:val="12"/>
+        </w:numPr>
+      </w:pPr>
+      <w:r>
+        <w:rPr>
+          <w:b/>
+          <w:bCs/>
+        </w:rPr>
+        <w:t>Submit Application</w:t>
+      </w:r>
+      <w:r>
+        <w:t>:</w:t>
+      </w:r>
+    </w:p>
+    <w:p>
+      <w:pPr>
+        <w:numPr>
+          <w:ilvl w:val="1"/>
+          <w:numId w:val="12"/>
+        </w:numPr>
+      </w:pPr>
+      <w:r>
+        <w:t>Use the description: “A web app to compare Amazon products, featuring price, rating, review analysis, and direct purchase links, with saved comparisons for user convenience.”</w:t>
+      </w:r>
+    </w:p>
+    <w:p>
+      <w:pPr>
+        <w:numPr>
+          <w:ilvl w:val="1"/>
+          <w:numId w:val="12"/>
+        </w:numPr>
+      </w:pPr>
+      <w:r>
+        <w:t>Let me know when you apply!</w:t>
+      </w:r>
+    </w:p>
+    <w:p>
+      <w:pPr>
+        <w:numPr>
+          <w:ilvl w:val="0"/>
+          <w:numId w:val="12"/>
+        </w:numPr>
+      </w:pPr>
+      <w:r>
+        <w:rPr>
+          <w:b/>
+          <w:bCs/>
+        </w:rPr>
+        <w:t>Add Clear Button</w:t>
+      </w:r>
+      <w:r>
+        <w:t>:</w:t>
+      </w:r>
+    </w:p>
+    <w:p>
+      <w:pPr>
+        <w:numPr>
+          <w:ilvl w:val="1"/>
+          <w:numId w:val="12"/>
+        </w:numPr>
+      </w:pPr>
+      <w:r>
+        <w:t>Update compare.html, commit, and redeploy:</w:t>
+      </w:r>
+    </w:p>
+    <w:p>
+      <w:proofErr w:type="spellStart"/>
+      <w:r>
+        <w:lastRenderedPageBreak/>
+        <w:t>powershell</w:t>
+      </w:r>
+      <w:proofErr w:type="spellEnd"/>
+    </w:p>
+    <w:p>
+      <w:r>
+        <w:t>git add templates/compare.html</w:t>
+      </w:r>
+    </w:p>
+    <w:p>
+      <w:r>
+        <w:t>git commit -m "Add clear saved comparisons button"</w:t>
+      </w:r>
+    </w:p>
+    <w:p>
+      <w:r>
+        <w:t>git push origin main</w:t>
+      </w:r>
+    </w:p>
+    <w:p>
+      <w:r>
+        <w:pict w14:anchorId="42CCB85F">
+          <v:rect id="_x0000_i1076" style="width:0;height:1.5pt" o:hralign="center" o:hrstd="t" o:hrnoshade="t" o:hr="t" fillcolor="black" stroked="f"/>
+        </w:pict>
+      </w:r>
+    </w:p>
+    <w:p>
+      <w:pPr>
+        <w:rPr>
+          <w:b/>
+          <w:bCs/>
+        </w:rPr>
+      </w:pPr>
+      <w:r>
+        <w:rPr>
+          <w:b/>
+          <w:bCs/>
+        </w:rPr>
+        <w:t>Your Input</w:t>
+      </w:r>
+    </w:p>
+    <w:p>
+      <w:pPr>
+        <w:numPr>
+          <w:ilvl w:val="0"/>
+          <w:numId w:val="13"/>
+        </w:numPr>
+      </w:pPr>
+      <w:r>
+        <w:t>Have you applied to Amazon Associates yet? If not, let’s do it now—I can walk you through the form.</w:t>
+      </w:r>
+    </w:p>
+    <w:p>
+      <w:pPr>
+        <w:numPr>
+          <w:ilvl w:val="0"/>
+          <w:numId w:val="13"/>
+        </w:numPr>
+      </w:pPr>
+      <w:r>
+        <w:t>Want to add the “Clear Saved” button or another feature first?</w:t>
+      </w:r>
+    </w:p>
+    <w:p>
+      <w:pPr>
+        <w:numPr>
+          <w:ilvl w:val="0"/>
+          <w:numId w:val="13"/>
+        </w:numPr>
+      </w:pPr>
+      <w:r>
+        <w:t>Any other ideas for the app?</w:t>
+      </w:r>
+    </w:p>
+    <w:p>
+      <w:r>
+        <w:t>Your app’s in great shape—let’s get that Amazon approval rolling! What’s your next move?</w:t>
+      </w:r>
+    </w:p>
+    <w:p/>
+    <w:p/>
+    <w:p/>
+    <w:p/>
+    <w:p>
+      <w:r>
+        <w:t>https://shopping-assistant-5m0q.onrender.com</w:t>
+      </w:r>
+    </w:p>
+    <w:p/>
+    <w:p>
+      <w:r>
+        <w:lastRenderedPageBreak/>
+        <w:drawing>
+          <wp:inline distT="0" distB="0" distL="0" distR="0" wp14:anchorId="77E6F500" wp14:editId="0E8FDBD9">
+            <wp:extent cx="5943600" cy="4577715"/>
+            <wp:effectExtent l="0" t="0" r="0" b="0"/>
+            <wp:docPr id="1063562613" name="Picture 1" descr="A screenshot of a computer&#10;&#10;AI-generated content may be incorrect."/>
+            <wp:cNvGraphicFramePr>
+              <a:graphicFrameLocks xmlns:a="http://schemas.openxmlformats.org/drawingml/2006/main" noChangeAspect="1"/>
+            </wp:cNvGraphicFramePr>
+            <a:graphic xmlns:a="http://schemas.openxmlformats.org/drawingml/2006/main">
+              <a:graphicData uri="http://schemas.openxmlformats.org/drawingml/2006/picture">
+                <pic:pic xmlns:pic="http://schemas.openxmlformats.org/drawingml/2006/picture">
+                  <pic:nvPicPr>
+                    <pic:cNvPr id="1063562613" name="Picture 1" descr="A screenshot of a computer&#10;&#10;AI-generated content may be incorrect."/>
+                    <pic:cNvPicPr/>
+                  </pic:nvPicPr>
+                  <pic:blipFill>
+                    <a:blip r:embed="rId6"/>
+                    <a:stretch>
+                      <a:fillRect/>
+                    </a:stretch>
+                  </pic:blipFill>
+                  <pic:spPr>
+                    <a:xfrm>
+                      <a:off x="0" y="0"/>
+                      <a:ext cx="5943600" cy="4577715"/>
+                    </a:xfrm>
+                    <a:prstGeom prst="rect">
+                      <a:avLst/>
+                    </a:prstGeom>
+                  </pic:spPr>
+                </pic:pic>
+              </a:graphicData>
+            </a:graphic>
+          </wp:inline>
+        </w:drawing>
+      </w:r>
+    </w:p>
+    <w:p/>
+    <w:p/>
+    <w:p>
+      <w:r>
         <w:t>Why a Decision-Making Assistant for Online Shopping?</w:t>
       </w:r>
     </w:p>
@@ -59,6 +1879,7 @@
         </w:numPr>
       </w:pPr>
       <w:r>
+        <w:lastRenderedPageBreak/>
         <w:t>Competitive Edge:</w:t>
       </w:r>
     </w:p>
@@ -180,7 +2001,6 @@
         </w:numPr>
       </w:pPr>
       <w:r>
-        <w:lastRenderedPageBreak/>
         <w:t>Data Analysis: Grok excels at processing large datasets, making it ideal for analyzing product reviews, specifications, and pricing data.</w:t>
       </w:r>
     </w:p>
@@ -236,6 +2056,7 @@
         </w:numPr>
       </w:pPr>
       <w:r>
+        <w:lastRenderedPageBreak/>
         <w:t>User Interface: Design an intuitive UI where users can input their needs (e.g., “best wireless earbuds under $100”) and receive clear, actionable insights.</w:t>
       </w:r>
     </w:p>
@@ -320,7 +2141,6 @@
     </w:p>
     <w:p>
       <w:r>
-        <w:lastRenderedPageBreak/>
         <w:t>Compared to other concepts (e.g., personal finance, health, or productivity apps), this idea offers several advantages:</w:t>
       </w:r>
     </w:p>
@@ -393,6 +2213,7 @@
     </w:p>
     <w:p>
       <w:r>
+        <w:lastRenderedPageBreak/>
         <w:t>Conclusion</w:t>
       </w:r>
     </w:p>
@@ -444,7 +2265,7 @@
                     <pic:cNvPicPr/>
                   </pic:nvPicPr>
                   <pic:blipFill>
-                    <a:blip r:embed="rId5"/>
+                    <a:blip r:embed="rId7"/>
                     <a:stretch>
                       <a:fillRect/>
                     </a:stretch>
@@ -490,6 +2311,1154 @@
 <file path=word/numbering.xml><?xml version="1.0" encoding="utf-8"?>
 <w:numbering xmlns:wpc="http://schemas.microsoft.com/office/word/2010/wordprocessingCanvas" xmlns:cx="http://schemas.microsoft.com/office/drawing/2014/chartex" xmlns:cx1="http://schemas.microsoft.com/office/drawing/2015/9/8/chartex" xmlns:cx2="http://schemas.microsoft.com/office/drawing/2015/10/21/chartex" xmlns:cx3="http://schemas.microsoft.com/office/drawing/2016/5/9/chartex" xmlns:cx4="http://schemas.microsoft.com/office/drawing/2016/5/10/chartex" xmlns:cx5="http://schemas.microsoft.com/office/drawing/2016/5/11/chartex" xmlns:cx6="http://schemas.microsoft.com/office/drawing/2016/5/12/chartex" xmlns:cx7="http://schemas.microsoft.com/office/drawing/2016/5/13/chartex" xmlns:cx8="http://schemas.microsoft.com/office/drawing/2016/5/14/chartex" xmlns:mc="http://schemas.openxmlformats.org/markup-compatibility/2006" xmlns:aink="http://schemas.microsoft.com/office/drawing/2016/ink" xmlns:am3d="http://schemas.microsoft.com/office/drawing/2017/model3d" xmlns:o="urn:schemas-microsoft-com:office:office" xmlns:oel="http://schemas.microsoft.com/office/2019/extlst" xmlns:r="http://schemas.openxmlformats.org/officeDocument/2006/relationships" xmlns:m="http://schemas.openxmlformats.org/officeDocument/2006/math" xmlns:v="urn:schemas-microsoft-com:vml" xmlns:wp14="http://schemas.microsoft.com/office/word/2010/wordprocessingDrawing" xmlns:wp="http://schemas.openxmlformats.org/drawingml/2006/wordprocessingDrawing" xmlns:w10="urn:schemas-microsoft-com:office:word" xmlns:w="http://schemas.openxmlformats.org/wordprocessingml/2006/main" xmlns:w14="http://schemas.microsoft.com/office/word/2010/wordml" xmlns:w15="http://schemas.microsoft.com/office/word/2012/wordml" xmlns:w16cex="http://schemas.microsoft.com/office/word/2018/wordml/cex" xmlns:w16cid="http://schemas.microsoft.com/office/word/2016/wordml/cid" xmlns:w16="http://schemas.microsoft.com/office/word/2018/wordml" xmlns:w16du="http://schemas.microsoft.com/office/word/2023/wordml/word16du" xmlns:w16sdtdh="http://schemas.microsoft.com/office/word/2020/wordml/sdtdatahash" xmlns:w16sdtfl="http://schemas.microsoft.com/office/word/2024/wordml/sdtformatlock" xmlns:w16se="http://schemas.microsoft.com/office/word/2015/wordml/symex" xmlns:wpg="http://schemas.microsoft.com/office/word/2010/wordprocessingGroup" xmlns:wpi="http://schemas.microsoft.com/office/word/2010/wordprocessingInk" xmlns:wne="http://schemas.microsoft.com/office/word/2006/wordml" xmlns:wps="http://schemas.microsoft.com/office/word/2010/wordprocessingShape" mc:Ignorable="w14 w15 w16se w16cid w16 w16cex w16sdtdh w16sdtfl w16du wp14">
   <w:abstractNum w:abstractNumId="0" w15:restartNumberingAfterBreak="0">
+    <w:nsid w:val="107E5CE9"/>
+    <w:multiLevelType w:val="multilevel"/>
+    <w:tmpl w:val="6798D10A"/>
+    <w:lvl w:ilvl="0">
+      <w:start w:val="1"/>
+      <w:numFmt w:val="bullet"/>
+      <w:lvlText w:val=""/>
+      <w:lvlJc w:val="left"/>
+      <w:pPr>
+        <w:tabs>
+          <w:tab w:val="num" w:pos="720"/>
+        </w:tabs>
+        <w:ind w:left="720" w:hanging="360"/>
+      </w:pPr>
+      <w:rPr>
+        <w:rFonts w:ascii="Symbol" w:hAnsi="Symbol" w:hint="default"/>
+        <w:sz w:val="20"/>
+      </w:rPr>
+    </w:lvl>
+    <w:lvl w:ilvl="1" w:tentative="1">
+      <w:start w:val="1"/>
+      <w:numFmt w:val="bullet"/>
+      <w:lvlText w:val="o"/>
+      <w:lvlJc w:val="left"/>
+      <w:pPr>
+        <w:tabs>
+          <w:tab w:val="num" w:pos="1440"/>
+        </w:tabs>
+        <w:ind w:left="1440" w:hanging="360"/>
+      </w:pPr>
+      <w:rPr>
+        <w:rFonts w:ascii="Courier New" w:hAnsi="Courier New" w:hint="default"/>
+        <w:sz w:val="20"/>
+      </w:rPr>
+    </w:lvl>
+    <w:lvl w:ilvl="2" w:tentative="1">
+      <w:start w:val="1"/>
+      <w:numFmt w:val="bullet"/>
+      <w:lvlText w:val=""/>
+      <w:lvlJc w:val="left"/>
+      <w:pPr>
+        <w:tabs>
+          <w:tab w:val="num" w:pos="2160"/>
+        </w:tabs>
+        <w:ind w:left="2160" w:hanging="360"/>
+      </w:pPr>
+      <w:rPr>
+        <w:rFonts w:ascii="Wingdings" w:hAnsi="Wingdings" w:hint="default"/>
+        <w:sz w:val="20"/>
+      </w:rPr>
+    </w:lvl>
+    <w:lvl w:ilvl="3" w:tentative="1">
+      <w:start w:val="1"/>
+      <w:numFmt w:val="bullet"/>
+      <w:lvlText w:val=""/>
+      <w:lvlJc w:val="left"/>
+      <w:pPr>
+        <w:tabs>
+          <w:tab w:val="num" w:pos="2880"/>
+        </w:tabs>
+        <w:ind w:left="2880" w:hanging="360"/>
+      </w:pPr>
+      <w:rPr>
+        <w:rFonts w:ascii="Wingdings" w:hAnsi="Wingdings" w:hint="default"/>
+        <w:sz w:val="20"/>
+      </w:rPr>
+    </w:lvl>
+    <w:lvl w:ilvl="4" w:tentative="1">
+      <w:start w:val="1"/>
+      <w:numFmt w:val="bullet"/>
+      <w:lvlText w:val=""/>
+      <w:lvlJc w:val="left"/>
+      <w:pPr>
+        <w:tabs>
+          <w:tab w:val="num" w:pos="3600"/>
+        </w:tabs>
+        <w:ind w:left="3600" w:hanging="360"/>
+      </w:pPr>
+      <w:rPr>
+        <w:rFonts w:ascii="Wingdings" w:hAnsi="Wingdings" w:hint="default"/>
+        <w:sz w:val="20"/>
+      </w:rPr>
+    </w:lvl>
+    <w:lvl w:ilvl="5" w:tentative="1">
+      <w:start w:val="1"/>
+      <w:numFmt w:val="bullet"/>
+      <w:lvlText w:val=""/>
+      <w:lvlJc w:val="left"/>
+      <w:pPr>
+        <w:tabs>
+          <w:tab w:val="num" w:pos="4320"/>
+        </w:tabs>
+        <w:ind w:left="4320" w:hanging="360"/>
+      </w:pPr>
+      <w:rPr>
+        <w:rFonts w:ascii="Wingdings" w:hAnsi="Wingdings" w:hint="default"/>
+        <w:sz w:val="20"/>
+      </w:rPr>
+    </w:lvl>
+    <w:lvl w:ilvl="6" w:tentative="1">
+      <w:start w:val="1"/>
+      <w:numFmt w:val="bullet"/>
+      <w:lvlText w:val=""/>
+      <w:lvlJc w:val="left"/>
+      <w:pPr>
+        <w:tabs>
+          <w:tab w:val="num" w:pos="5040"/>
+        </w:tabs>
+        <w:ind w:left="5040" w:hanging="360"/>
+      </w:pPr>
+      <w:rPr>
+        <w:rFonts w:ascii="Wingdings" w:hAnsi="Wingdings" w:hint="default"/>
+        <w:sz w:val="20"/>
+      </w:rPr>
+    </w:lvl>
+    <w:lvl w:ilvl="7" w:tentative="1">
+      <w:start w:val="1"/>
+      <w:numFmt w:val="bullet"/>
+      <w:lvlText w:val=""/>
+      <w:lvlJc w:val="left"/>
+      <w:pPr>
+        <w:tabs>
+          <w:tab w:val="num" w:pos="5760"/>
+        </w:tabs>
+        <w:ind w:left="5760" w:hanging="360"/>
+      </w:pPr>
+      <w:rPr>
+        <w:rFonts w:ascii="Wingdings" w:hAnsi="Wingdings" w:hint="default"/>
+        <w:sz w:val="20"/>
+      </w:rPr>
+    </w:lvl>
+    <w:lvl w:ilvl="8" w:tentative="1">
+      <w:start w:val="1"/>
+      <w:numFmt w:val="bullet"/>
+      <w:lvlText w:val=""/>
+      <w:lvlJc w:val="left"/>
+      <w:pPr>
+        <w:tabs>
+          <w:tab w:val="num" w:pos="6480"/>
+        </w:tabs>
+        <w:ind w:left="6480" w:hanging="360"/>
+      </w:pPr>
+      <w:rPr>
+        <w:rFonts w:ascii="Wingdings" w:hAnsi="Wingdings" w:hint="default"/>
+        <w:sz w:val="20"/>
+      </w:rPr>
+    </w:lvl>
+  </w:abstractNum>
+  <w:abstractNum w:abstractNumId="1" w15:restartNumberingAfterBreak="0">
+    <w:nsid w:val="18593F32"/>
+    <w:multiLevelType w:val="multilevel"/>
+    <w:tmpl w:val="42CA90E2"/>
+    <w:lvl w:ilvl="0">
+      <w:start w:val="1"/>
+      <w:numFmt w:val="bullet"/>
+      <w:lvlText w:val=""/>
+      <w:lvlJc w:val="left"/>
+      <w:pPr>
+        <w:tabs>
+          <w:tab w:val="num" w:pos="720"/>
+        </w:tabs>
+        <w:ind w:left="720" w:hanging="360"/>
+      </w:pPr>
+      <w:rPr>
+        <w:rFonts w:ascii="Symbol" w:hAnsi="Symbol" w:hint="default"/>
+        <w:sz w:val="20"/>
+      </w:rPr>
+    </w:lvl>
+    <w:lvl w:ilvl="1">
+      <w:start w:val="1"/>
+      <w:numFmt w:val="decimal"/>
+      <w:lvlText w:val="%2."/>
+      <w:lvlJc w:val="left"/>
+      <w:pPr>
+        <w:tabs>
+          <w:tab w:val="num" w:pos="1440"/>
+        </w:tabs>
+        <w:ind w:left="1440" w:hanging="360"/>
+      </w:pPr>
+    </w:lvl>
+    <w:lvl w:ilvl="2">
+      <w:start w:val="1"/>
+      <w:numFmt w:val="bullet"/>
+      <w:lvlText w:val=""/>
+      <w:lvlJc w:val="left"/>
+      <w:pPr>
+        <w:tabs>
+          <w:tab w:val="num" w:pos="2160"/>
+        </w:tabs>
+        <w:ind w:left="2160" w:hanging="360"/>
+      </w:pPr>
+      <w:rPr>
+        <w:rFonts w:ascii="Wingdings" w:hAnsi="Wingdings" w:hint="default"/>
+        <w:sz w:val="20"/>
+      </w:rPr>
+    </w:lvl>
+    <w:lvl w:ilvl="3" w:tentative="1">
+      <w:start w:val="1"/>
+      <w:numFmt w:val="bullet"/>
+      <w:lvlText w:val=""/>
+      <w:lvlJc w:val="left"/>
+      <w:pPr>
+        <w:tabs>
+          <w:tab w:val="num" w:pos="2880"/>
+        </w:tabs>
+        <w:ind w:left="2880" w:hanging="360"/>
+      </w:pPr>
+      <w:rPr>
+        <w:rFonts w:ascii="Wingdings" w:hAnsi="Wingdings" w:hint="default"/>
+        <w:sz w:val="20"/>
+      </w:rPr>
+    </w:lvl>
+    <w:lvl w:ilvl="4" w:tentative="1">
+      <w:start w:val="1"/>
+      <w:numFmt w:val="bullet"/>
+      <w:lvlText w:val=""/>
+      <w:lvlJc w:val="left"/>
+      <w:pPr>
+        <w:tabs>
+          <w:tab w:val="num" w:pos="3600"/>
+        </w:tabs>
+        <w:ind w:left="3600" w:hanging="360"/>
+      </w:pPr>
+      <w:rPr>
+        <w:rFonts w:ascii="Wingdings" w:hAnsi="Wingdings" w:hint="default"/>
+        <w:sz w:val="20"/>
+      </w:rPr>
+    </w:lvl>
+    <w:lvl w:ilvl="5" w:tentative="1">
+      <w:start w:val="1"/>
+      <w:numFmt w:val="bullet"/>
+      <w:lvlText w:val=""/>
+      <w:lvlJc w:val="left"/>
+      <w:pPr>
+        <w:tabs>
+          <w:tab w:val="num" w:pos="4320"/>
+        </w:tabs>
+        <w:ind w:left="4320" w:hanging="360"/>
+      </w:pPr>
+      <w:rPr>
+        <w:rFonts w:ascii="Wingdings" w:hAnsi="Wingdings" w:hint="default"/>
+        <w:sz w:val="20"/>
+      </w:rPr>
+    </w:lvl>
+    <w:lvl w:ilvl="6" w:tentative="1">
+      <w:start w:val="1"/>
+      <w:numFmt w:val="bullet"/>
+      <w:lvlText w:val=""/>
+      <w:lvlJc w:val="left"/>
+      <w:pPr>
+        <w:tabs>
+          <w:tab w:val="num" w:pos="5040"/>
+        </w:tabs>
+        <w:ind w:left="5040" w:hanging="360"/>
+      </w:pPr>
+      <w:rPr>
+        <w:rFonts w:ascii="Wingdings" w:hAnsi="Wingdings" w:hint="default"/>
+        <w:sz w:val="20"/>
+      </w:rPr>
+    </w:lvl>
+    <w:lvl w:ilvl="7" w:tentative="1">
+      <w:start w:val="1"/>
+      <w:numFmt w:val="bullet"/>
+      <w:lvlText w:val=""/>
+      <w:lvlJc w:val="left"/>
+      <w:pPr>
+        <w:tabs>
+          <w:tab w:val="num" w:pos="5760"/>
+        </w:tabs>
+        <w:ind w:left="5760" w:hanging="360"/>
+      </w:pPr>
+      <w:rPr>
+        <w:rFonts w:ascii="Wingdings" w:hAnsi="Wingdings" w:hint="default"/>
+        <w:sz w:val="20"/>
+      </w:rPr>
+    </w:lvl>
+    <w:lvl w:ilvl="8" w:tentative="1">
+      <w:start w:val="1"/>
+      <w:numFmt w:val="bullet"/>
+      <w:lvlText w:val=""/>
+      <w:lvlJc w:val="left"/>
+      <w:pPr>
+        <w:tabs>
+          <w:tab w:val="num" w:pos="6480"/>
+        </w:tabs>
+        <w:ind w:left="6480" w:hanging="360"/>
+      </w:pPr>
+      <w:rPr>
+        <w:rFonts w:ascii="Wingdings" w:hAnsi="Wingdings" w:hint="default"/>
+        <w:sz w:val="20"/>
+      </w:rPr>
+    </w:lvl>
+  </w:abstractNum>
+  <w:abstractNum w:abstractNumId="2" w15:restartNumberingAfterBreak="0">
+    <w:nsid w:val="22C92126"/>
+    <w:multiLevelType w:val="multilevel"/>
+    <w:tmpl w:val="EC725C9E"/>
+    <w:lvl w:ilvl="0">
+      <w:start w:val="1"/>
+      <w:numFmt w:val="bullet"/>
+      <w:lvlText w:val=""/>
+      <w:lvlJc w:val="left"/>
+      <w:pPr>
+        <w:tabs>
+          <w:tab w:val="num" w:pos="720"/>
+        </w:tabs>
+        <w:ind w:left="720" w:hanging="360"/>
+      </w:pPr>
+      <w:rPr>
+        <w:rFonts w:ascii="Symbol" w:hAnsi="Symbol" w:hint="default"/>
+        <w:sz w:val="20"/>
+      </w:rPr>
+    </w:lvl>
+    <w:lvl w:ilvl="1" w:tentative="1">
+      <w:start w:val="1"/>
+      <w:numFmt w:val="bullet"/>
+      <w:lvlText w:val="o"/>
+      <w:lvlJc w:val="left"/>
+      <w:pPr>
+        <w:tabs>
+          <w:tab w:val="num" w:pos="1440"/>
+        </w:tabs>
+        <w:ind w:left="1440" w:hanging="360"/>
+      </w:pPr>
+      <w:rPr>
+        <w:rFonts w:ascii="Courier New" w:hAnsi="Courier New" w:hint="default"/>
+        <w:sz w:val="20"/>
+      </w:rPr>
+    </w:lvl>
+    <w:lvl w:ilvl="2" w:tentative="1">
+      <w:start w:val="1"/>
+      <w:numFmt w:val="bullet"/>
+      <w:lvlText w:val=""/>
+      <w:lvlJc w:val="left"/>
+      <w:pPr>
+        <w:tabs>
+          <w:tab w:val="num" w:pos="2160"/>
+        </w:tabs>
+        <w:ind w:left="2160" w:hanging="360"/>
+      </w:pPr>
+      <w:rPr>
+        <w:rFonts w:ascii="Wingdings" w:hAnsi="Wingdings" w:hint="default"/>
+        <w:sz w:val="20"/>
+      </w:rPr>
+    </w:lvl>
+    <w:lvl w:ilvl="3" w:tentative="1">
+      <w:start w:val="1"/>
+      <w:numFmt w:val="bullet"/>
+      <w:lvlText w:val=""/>
+      <w:lvlJc w:val="left"/>
+      <w:pPr>
+        <w:tabs>
+          <w:tab w:val="num" w:pos="2880"/>
+        </w:tabs>
+        <w:ind w:left="2880" w:hanging="360"/>
+      </w:pPr>
+      <w:rPr>
+        <w:rFonts w:ascii="Wingdings" w:hAnsi="Wingdings" w:hint="default"/>
+        <w:sz w:val="20"/>
+      </w:rPr>
+    </w:lvl>
+    <w:lvl w:ilvl="4" w:tentative="1">
+      <w:start w:val="1"/>
+      <w:numFmt w:val="bullet"/>
+      <w:lvlText w:val=""/>
+      <w:lvlJc w:val="left"/>
+      <w:pPr>
+        <w:tabs>
+          <w:tab w:val="num" w:pos="3600"/>
+        </w:tabs>
+        <w:ind w:left="3600" w:hanging="360"/>
+      </w:pPr>
+      <w:rPr>
+        <w:rFonts w:ascii="Wingdings" w:hAnsi="Wingdings" w:hint="default"/>
+        <w:sz w:val="20"/>
+      </w:rPr>
+    </w:lvl>
+    <w:lvl w:ilvl="5" w:tentative="1">
+      <w:start w:val="1"/>
+      <w:numFmt w:val="bullet"/>
+      <w:lvlText w:val=""/>
+      <w:lvlJc w:val="left"/>
+      <w:pPr>
+        <w:tabs>
+          <w:tab w:val="num" w:pos="4320"/>
+        </w:tabs>
+        <w:ind w:left="4320" w:hanging="360"/>
+      </w:pPr>
+      <w:rPr>
+        <w:rFonts w:ascii="Wingdings" w:hAnsi="Wingdings" w:hint="default"/>
+        <w:sz w:val="20"/>
+      </w:rPr>
+    </w:lvl>
+    <w:lvl w:ilvl="6" w:tentative="1">
+      <w:start w:val="1"/>
+      <w:numFmt w:val="bullet"/>
+      <w:lvlText w:val=""/>
+      <w:lvlJc w:val="left"/>
+      <w:pPr>
+        <w:tabs>
+          <w:tab w:val="num" w:pos="5040"/>
+        </w:tabs>
+        <w:ind w:left="5040" w:hanging="360"/>
+      </w:pPr>
+      <w:rPr>
+        <w:rFonts w:ascii="Wingdings" w:hAnsi="Wingdings" w:hint="default"/>
+        <w:sz w:val="20"/>
+      </w:rPr>
+    </w:lvl>
+    <w:lvl w:ilvl="7" w:tentative="1">
+      <w:start w:val="1"/>
+      <w:numFmt w:val="bullet"/>
+      <w:lvlText w:val=""/>
+      <w:lvlJc w:val="left"/>
+      <w:pPr>
+        <w:tabs>
+          <w:tab w:val="num" w:pos="5760"/>
+        </w:tabs>
+        <w:ind w:left="5760" w:hanging="360"/>
+      </w:pPr>
+      <w:rPr>
+        <w:rFonts w:ascii="Wingdings" w:hAnsi="Wingdings" w:hint="default"/>
+        <w:sz w:val="20"/>
+      </w:rPr>
+    </w:lvl>
+    <w:lvl w:ilvl="8" w:tentative="1">
+      <w:start w:val="1"/>
+      <w:numFmt w:val="bullet"/>
+      <w:lvlText w:val=""/>
+      <w:lvlJc w:val="left"/>
+      <w:pPr>
+        <w:tabs>
+          <w:tab w:val="num" w:pos="6480"/>
+        </w:tabs>
+        <w:ind w:left="6480" w:hanging="360"/>
+      </w:pPr>
+      <w:rPr>
+        <w:rFonts w:ascii="Wingdings" w:hAnsi="Wingdings" w:hint="default"/>
+        <w:sz w:val="20"/>
+      </w:rPr>
+    </w:lvl>
+  </w:abstractNum>
+  <w:abstractNum w:abstractNumId="3" w15:restartNumberingAfterBreak="0">
+    <w:nsid w:val="30171063"/>
+    <w:multiLevelType w:val="multilevel"/>
+    <w:tmpl w:val="D71A9396"/>
+    <w:lvl w:ilvl="0">
+      <w:start w:val="1"/>
+      <w:numFmt w:val="bullet"/>
+      <w:lvlText w:val=""/>
+      <w:lvlJc w:val="left"/>
+      <w:pPr>
+        <w:tabs>
+          <w:tab w:val="num" w:pos="720"/>
+        </w:tabs>
+        <w:ind w:left="720" w:hanging="360"/>
+      </w:pPr>
+      <w:rPr>
+        <w:rFonts w:ascii="Symbol" w:hAnsi="Symbol" w:hint="default"/>
+        <w:sz w:val="20"/>
+      </w:rPr>
+    </w:lvl>
+    <w:lvl w:ilvl="1">
+      <w:start w:val="1"/>
+      <w:numFmt w:val="bullet"/>
+      <w:lvlText w:val="o"/>
+      <w:lvlJc w:val="left"/>
+      <w:pPr>
+        <w:tabs>
+          <w:tab w:val="num" w:pos="1440"/>
+        </w:tabs>
+        <w:ind w:left="1440" w:hanging="360"/>
+      </w:pPr>
+      <w:rPr>
+        <w:rFonts w:ascii="Courier New" w:hAnsi="Courier New" w:hint="default"/>
+        <w:sz w:val="20"/>
+      </w:rPr>
+    </w:lvl>
+    <w:lvl w:ilvl="2" w:tentative="1">
+      <w:start w:val="1"/>
+      <w:numFmt w:val="bullet"/>
+      <w:lvlText w:val=""/>
+      <w:lvlJc w:val="left"/>
+      <w:pPr>
+        <w:tabs>
+          <w:tab w:val="num" w:pos="2160"/>
+        </w:tabs>
+        <w:ind w:left="2160" w:hanging="360"/>
+      </w:pPr>
+      <w:rPr>
+        <w:rFonts w:ascii="Wingdings" w:hAnsi="Wingdings" w:hint="default"/>
+        <w:sz w:val="20"/>
+      </w:rPr>
+    </w:lvl>
+    <w:lvl w:ilvl="3" w:tentative="1">
+      <w:start w:val="1"/>
+      <w:numFmt w:val="bullet"/>
+      <w:lvlText w:val=""/>
+      <w:lvlJc w:val="left"/>
+      <w:pPr>
+        <w:tabs>
+          <w:tab w:val="num" w:pos="2880"/>
+        </w:tabs>
+        <w:ind w:left="2880" w:hanging="360"/>
+      </w:pPr>
+      <w:rPr>
+        <w:rFonts w:ascii="Wingdings" w:hAnsi="Wingdings" w:hint="default"/>
+        <w:sz w:val="20"/>
+      </w:rPr>
+    </w:lvl>
+    <w:lvl w:ilvl="4" w:tentative="1">
+      <w:start w:val="1"/>
+      <w:numFmt w:val="bullet"/>
+      <w:lvlText w:val=""/>
+      <w:lvlJc w:val="left"/>
+      <w:pPr>
+        <w:tabs>
+          <w:tab w:val="num" w:pos="3600"/>
+        </w:tabs>
+        <w:ind w:left="3600" w:hanging="360"/>
+      </w:pPr>
+      <w:rPr>
+        <w:rFonts w:ascii="Wingdings" w:hAnsi="Wingdings" w:hint="default"/>
+        <w:sz w:val="20"/>
+      </w:rPr>
+    </w:lvl>
+    <w:lvl w:ilvl="5" w:tentative="1">
+      <w:start w:val="1"/>
+      <w:numFmt w:val="bullet"/>
+      <w:lvlText w:val=""/>
+      <w:lvlJc w:val="left"/>
+      <w:pPr>
+        <w:tabs>
+          <w:tab w:val="num" w:pos="4320"/>
+        </w:tabs>
+        <w:ind w:left="4320" w:hanging="360"/>
+      </w:pPr>
+      <w:rPr>
+        <w:rFonts w:ascii="Wingdings" w:hAnsi="Wingdings" w:hint="default"/>
+        <w:sz w:val="20"/>
+      </w:rPr>
+    </w:lvl>
+    <w:lvl w:ilvl="6" w:tentative="1">
+      <w:start w:val="1"/>
+      <w:numFmt w:val="bullet"/>
+      <w:lvlText w:val=""/>
+      <w:lvlJc w:val="left"/>
+      <w:pPr>
+        <w:tabs>
+          <w:tab w:val="num" w:pos="5040"/>
+        </w:tabs>
+        <w:ind w:left="5040" w:hanging="360"/>
+      </w:pPr>
+      <w:rPr>
+        <w:rFonts w:ascii="Wingdings" w:hAnsi="Wingdings" w:hint="default"/>
+        <w:sz w:val="20"/>
+      </w:rPr>
+    </w:lvl>
+    <w:lvl w:ilvl="7" w:tentative="1">
+      <w:start w:val="1"/>
+      <w:numFmt w:val="bullet"/>
+      <w:lvlText w:val=""/>
+      <w:lvlJc w:val="left"/>
+      <w:pPr>
+        <w:tabs>
+          <w:tab w:val="num" w:pos="5760"/>
+        </w:tabs>
+        <w:ind w:left="5760" w:hanging="360"/>
+      </w:pPr>
+      <w:rPr>
+        <w:rFonts w:ascii="Wingdings" w:hAnsi="Wingdings" w:hint="default"/>
+        <w:sz w:val="20"/>
+      </w:rPr>
+    </w:lvl>
+    <w:lvl w:ilvl="8" w:tentative="1">
+      <w:start w:val="1"/>
+      <w:numFmt w:val="bullet"/>
+      <w:lvlText w:val=""/>
+      <w:lvlJc w:val="left"/>
+      <w:pPr>
+        <w:tabs>
+          <w:tab w:val="num" w:pos="6480"/>
+        </w:tabs>
+        <w:ind w:left="6480" w:hanging="360"/>
+      </w:pPr>
+      <w:rPr>
+        <w:rFonts w:ascii="Wingdings" w:hAnsi="Wingdings" w:hint="default"/>
+        <w:sz w:val="20"/>
+      </w:rPr>
+    </w:lvl>
+  </w:abstractNum>
+  <w:abstractNum w:abstractNumId="4" w15:restartNumberingAfterBreak="0">
+    <w:nsid w:val="32325DC7"/>
+    <w:multiLevelType w:val="multilevel"/>
+    <w:tmpl w:val="AE823332"/>
+    <w:lvl w:ilvl="0">
+      <w:start w:val="1"/>
+      <w:numFmt w:val="bullet"/>
+      <w:lvlText w:val=""/>
+      <w:lvlJc w:val="left"/>
+      <w:pPr>
+        <w:tabs>
+          <w:tab w:val="num" w:pos="720"/>
+        </w:tabs>
+        <w:ind w:left="720" w:hanging="360"/>
+      </w:pPr>
+      <w:rPr>
+        <w:rFonts w:ascii="Symbol" w:hAnsi="Symbol" w:hint="default"/>
+        <w:sz w:val="20"/>
+      </w:rPr>
+    </w:lvl>
+    <w:lvl w:ilvl="1">
+      <w:start w:val="1"/>
+      <w:numFmt w:val="decimal"/>
+      <w:lvlText w:val="%2."/>
+      <w:lvlJc w:val="left"/>
+      <w:pPr>
+        <w:tabs>
+          <w:tab w:val="num" w:pos="1440"/>
+        </w:tabs>
+        <w:ind w:left="1440" w:hanging="360"/>
+      </w:pPr>
+    </w:lvl>
+    <w:lvl w:ilvl="2">
+      <w:start w:val="1"/>
+      <w:numFmt w:val="bullet"/>
+      <w:lvlText w:val=""/>
+      <w:lvlJc w:val="left"/>
+      <w:pPr>
+        <w:tabs>
+          <w:tab w:val="num" w:pos="2160"/>
+        </w:tabs>
+        <w:ind w:left="2160" w:hanging="360"/>
+      </w:pPr>
+      <w:rPr>
+        <w:rFonts w:ascii="Wingdings" w:hAnsi="Wingdings" w:hint="default"/>
+        <w:sz w:val="20"/>
+      </w:rPr>
+    </w:lvl>
+    <w:lvl w:ilvl="3" w:tentative="1">
+      <w:start w:val="1"/>
+      <w:numFmt w:val="bullet"/>
+      <w:lvlText w:val=""/>
+      <w:lvlJc w:val="left"/>
+      <w:pPr>
+        <w:tabs>
+          <w:tab w:val="num" w:pos="2880"/>
+        </w:tabs>
+        <w:ind w:left="2880" w:hanging="360"/>
+      </w:pPr>
+      <w:rPr>
+        <w:rFonts w:ascii="Wingdings" w:hAnsi="Wingdings" w:hint="default"/>
+        <w:sz w:val="20"/>
+      </w:rPr>
+    </w:lvl>
+    <w:lvl w:ilvl="4" w:tentative="1">
+      <w:start w:val="1"/>
+      <w:numFmt w:val="bullet"/>
+      <w:lvlText w:val=""/>
+      <w:lvlJc w:val="left"/>
+      <w:pPr>
+        <w:tabs>
+          <w:tab w:val="num" w:pos="3600"/>
+        </w:tabs>
+        <w:ind w:left="3600" w:hanging="360"/>
+      </w:pPr>
+      <w:rPr>
+        <w:rFonts w:ascii="Wingdings" w:hAnsi="Wingdings" w:hint="default"/>
+        <w:sz w:val="20"/>
+      </w:rPr>
+    </w:lvl>
+    <w:lvl w:ilvl="5" w:tentative="1">
+      <w:start w:val="1"/>
+      <w:numFmt w:val="bullet"/>
+      <w:lvlText w:val=""/>
+      <w:lvlJc w:val="left"/>
+      <w:pPr>
+        <w:tabs>
+          <w:tab w:val="num" w:pos="4320"/>
+        </w:tabs>
+        <w:ind w:left="4320" w:hanging="360"/>
+      </w:pPr>
+      <w:rPr>
+        <w:rFonts w:ascii="Wingdings" w:hAnsi="Wingdings" w:hint="default"/>
+        <w:sz w:val="20"/>
+      </w:rPr>
+    </w:lvl>
+    <w:lvl w:ilvl="6" w:tentative="1">
+      <w:start w:val="1"/>
+      <w:numFmt w:val="bullet"/>
+      <w:lvlText w:val=""/>
+      <w:lvlJc w:val="left"/>
+      <w:pPr>
+        <w:tabs>
+          <w:tab w:val="num" w:pos="5040"/>
+        </w:tabs>
+        <w:ind w:left="5040" w:hanging="360"/>
+      </w:pPr>
+      <w:rPr>
+        <w:rFonts w:ascii="Wingdings" w:hAnsi="Wingdings" w:hint="default"/>
+        <w:sz w:val="20"/>
+      </w:rPr>
+    </w:lvl>
+    <w:lvl w:ilvl="7" w:tentative="1">
+      <w:start w:val="1"/>
+      <w:numFmt w:val="bullet"/>
+      <w:lvlText w:val=""/>
+      <w:lvlJc w:val="left"/>
+      <w:pPr>
+        <w:tabs>
+          <w:tab w:val="num" w:pos="5760"/>
+        </w:tabs>
+        <w:ind w:left="5760" w:hanging="360"/>
+      </w:pPr>
+      <w:rPr>
+        <w:rFonts w:ascii="Wingdings" w:hAnsi="Wingdings" w:hint="default"/>
+        <w:sz w:val="20"/>
+      </w:rPr>
+    </w:lvl>
+    <w:lvl w:ilvl="8" w:tentative="1">
+      <w:start w:val="1"/>
+      <w:numFmt w:val="bullet"/>
+      <w:lvlText w:val=""/>
+      <w:lvlJc w:val="left"/>
+      <w:pPr>
+        <w:tabs>
+          <w:tab w:val="num" w:pos="6480"/>
+        </w:tabs>
+        <w:ind w:left="6480" w:hanging="360"/>
+      </w:pPr>
+      <w:rPr>
+        <w:rFonts w:ascii="Wingdings" w:hAnsi="Wingdings" w:hint="default"/>
+        <w:sz w:val="20"/>
+      </w:rPr>
+    </w:lvl>
+  </w:abstractNum>
+  <w:abstractNum w:abstractNumId="5" w15:restartNumberingAfterBreak="0">
+    <w:nsid w:val="34597F69"/>
+    <w:multiLevelType w:val="multilevel"/>
+    <w:tmpl w:val="784EE124"/>
+    <w:lvl w:ilvl="0">
+      <w:start w:val="1"/>
+      <w:numFmt w:val="decimal"/>
+      <w:lvlText w:val="%1."/>
+      <w:lvlJc w:val="left"/>
+      <w:pPr>
+        <w:tabs>
+          <w:tab w:val="num" w:pos="720"/>
+        </w:tabs>
+        <w:ind w:left="720" w:hanging="360"/>
+      </w:pPr>
+    </w:lvl>
+    <w:lvl w:ilvl="1">
+      <w:start w:val="1"/>
+      <w:numFmt w:val="bullet"/>
+      <w:lvlText w:val="o"/>
+      <w:lvlJc w:val="left"/>
+      <w:pPr>
+        <w:tabs>
+          <w:tab w:val="num" w:pos="1440"/>
+        </w:tabs>
+        <w:ind w:left="1440" w:hanging="360"/>
+      </w:pPr>
+      <w:rPr>
+        <w:rFonts w:ascii="Courier New" w:hAnsi="Courier New" w:hint="default"/>
+        <w:sz w:val="20"/>
+      </w:rPr>
+    </w:lvl>
+    <w:lvl w:ilvl="2" w:tentative="1">
+      <w:start w:val="1"/>
+      <w:numFmt w:val="decimal"/>
+      <w:lvlText w:val="%3."/>
+      <w:lvlJc w:val="left"/>
+      <w:pPr>
+        <w:tabs>
+          <w:tab w:val="num" w:pos="2160"/>
+        </w:tabs>
+        <w:ind w:left="2160" w:hanging="360"/>
+      </w:pPr>
+    </w:lvl>
+    <w:lvl w:ilvl="3" w:tentative="1">
+      <w:start w:val="1"/>
+      <w:numFmt w:val="decimal"/>
+      <w:lvlText w:val="%4."/>
+      <w:lvlJc w:val="left"/>
+      <w:pPr>
+        <w:tabs>
+          <w:tab w:val="num" w:pos="2880"/>
+        </w:tabs>
+        <w:ind w:left="2880" w:hanging="360"/>
+      </w:pPr>
+    </w:lvl>
+    <w:lvl w:ilvl="4" w:tentative="1">
+      <w:start w:val="1"/>
+      <w:numFmt w:val="decimal"/>
+      <w:lvlText w:val="%5."/>
+      <w:lvlJc w:val="left"/>
+      <w:pPr>
+        <w:tabs>
+          <w:tab w:val="num" w:pos="3600"/>
+        </w:tabs>
+        <w:ind w:left="3600" w:hanging="360"/>
+      </w:pPr>
+    </w:lvl>
+    <w:lvl w:ilvl="5" w:tentative="1">
+      <w:start w:val="1"/>
+      <w:numFmt w:val="decimal"/>
+      <w:lvlText w:val="%6."/>
+      <w:lvlJc w:val="left"/>
+      <w:pPr>
+        <w:tabs>
+          <w:tab w:val="num" w:pos="4320"/>
+        </w:tabs>
+        <w:ind w:left="4320" w:hanging="360"/>
+      </w:pPr>
+    </w:lvl>
+    <w:lvl w:ilvl="6" w:tentative="1">
+      <w:start w:val="1"/>
+      <w:numFmt w:val="decimal"/>
+      <w:lvlText w:val="%7."/>
+      <w:lvlJc w:val="left"/>
+      <w:pPr>
+        <w:tabs>
+          <w:tab w:val="num" w:pos="5040"/>
+        </w:tabs>
+        <w:ind w:left="5040" w:hanging="360"/>
+      </w:pPr>
+    </w:lvl>
+    <w:lvl w:ilvl="7" w:tentative="1">
+      <w:start w:val="1"/>
+      <w:numFmt w:val="decimal"/>
+      <w:lvlText w:val="%8."/>
+      <w:lvlJc w:val="left"/>
+      <w:pPr>
+        <w:tabs>
+          <w:tab w:val="num" w:pos="5760"/>
+        </w:tabs>
+        <w:ind w:left="5760" w:hanging="360"/>
+      </w:pPr>
+    </w:lvl>
+    <w:lvl w:ilvl="8" w:tentative="1">
+      <w:start w:val="1"/>
+      <w:numFmt w:val="decimal"/>
+      <w:lvlText w:val="%9."/>
+      <w:lvlJc w:val="left"/>
+      <w:pPr>
+        <w:tabs>
+          <w:tab w:val="num" w:pos="6480"/>
+        </w:tabs>
+        <w:ind w:left="6480" w:hanging="360"/>
+      </w:pPr>
+    </w:lvl>
+  </w:abstractNum>
+  <w:abstractNum w:abstractNumId="6" w15:restartNumberingAfterBreak="0">
+    <w:nsid w:val="3CD04720"/>
+    <w:multiLevelType w:val="multilevel"/>
+    <w:tmpl w:val="B2D2C368"/>
+    <w:lvl w:ilvl="0">
+      <w:start w:val="1"/>
+      <w:numFmt w:val="bullet"/>
+      <w:lvlText w:val=""/>
+      <w:lvlJc w:val="left"/>
+      <w:pPr>
+        <w:tabs>
+          <w:tab w:val="num" w:pos="720"/>
+        </w:tabs>
+        <w:ind w:left="720" w:hanging="360"/>
+      </w:pPr>
+      <w:rPr>
+        <w:rFonts w:ascii="Symbol" w:hAnsi="Symbol" w:hint="default"/>
+        <w:sz w:val="20"/>
+      </w:rPr>
+    </w:lvl>
+    <w:lvl w:ilvl="1">
+      <w:start w:val="1"/>
+      <w:numFmt w:val="decimal"/>
+      <w:lvlText w:val="%2."/>
+      <w:lvlJc w:val="left"/>
+      <w:pPr>
+        <w:tabs>
+          <w:tab w:val="num" w:pos="1440"/>
+        </w:tabs>
+        <w:ind w:left="1440" w:hanging="360"/>
+      </w:pPr>
+    </w:lvl>
+    <w:lvl w:ilvl="2">
+      <w:start w:val="1"/>
+      <w:numFmt w:val="bullet"/>
+      <w:lvlText w:val=""/>
+      <w:lvlJc w:val="left"/>
+      <w:pPr>
+        <w:tabs>
+          <w:tab w:val="num" w:pos="2160"/>
+        </w:tabs>
+        <w:ind w:left="2160" w:hanging="360"/>
+      </w:pPr>
+      <w:rPr>
+        <w:rFonts w:ascii="Wingdings" w:hAnsi="Wingdings" w:hint="default"/>
+        <w:sz w:val="20"/>
+      </w:rPr>
+    </w:lvl>
+    <w:lvl w:ilvl="3" w:tentative="1">
+      <w:start w:val="1"/>
+      <w:numFmt w:val="bullet"/>
+      <w:lvlText w:val=""/>
+      <w:lvlJc w:val="left"/>
+      <w:pPr>
+        <w:tabs>
+          <w:tab w:val="num" w:pos="2880"/>
+        </w:tabs>
+        <w:ind w:left="2880" w:hanging="360"/>
+      </w:pPr>
+      <w:rPr>
+        <w:rFonts w:ascii="Wingdings" w:hAnsi="Wingdings" w:hint="default"/>
+        <w:sz w:val="20"/>
+      </w:rPr>
+    </w:lvl>
+    <w:lvl w:ilvl="4" w:tentative="1">
+      <w:start w:val="1"/>
+      <w:numFmt w:val="bullet"/>
+      <w:lvlText w:val=""/>
+      <w:lvlJc w:val="left"/>
+      <w:pPr>
+        <w:tabs>
+          <w:tab w:val="num" w:pos="3600"/>
+        </w:tabs>
+        <w:ind w:left="3600" w:hanging="360"/>
+      </w:pPr>
+      <w:rPr>
+        <w:rFonts w:ascii="Wingdings" w:hAnsi="Wingdings" w:hint="default"/>
+        <w:sz w:val="20"/>
+      </w:rPr>
+    </w:lvl>
+    <w:lvl w:ilvl="5" w:tentative="1">
+      <w:start w:val="1"/>
+      <w:numFmt w:val="bullet"/>
+      <w:lvlText w:val=""/>
+      <w:lvlJc w:val="left"/>
+      <w:pPr>
+        <w:tabs>
+          <w:tab w:val="num" w:pos="4320"/>
+        </w:tabs>
+        <w:ind w:left="4320" w:hanging="360"/>
+      </w:pPr>
+      <w:rPr>
+        <w:rFonts w:ascii="Wingdings" w:hAnsi="Wingdings" w:hint="default"/>
+        <w:sz w:val="20"/>
+      </w:rPr>
+    </w:lvl>
+    <w:lvl w:ilvl="6" w:tentative="1">
+      <w:start w:val="1"/>
+      <w:numFmt w:val="bullet"/>
+      <w:lvlText w:val=""/>
+      <w:lvlJc w:val="left"/>
+      <w:pPr>
+        <w:tabs>
+          <w:tab w:val="num" w:pos="5040"/>
+        </w:tabs>
+        <w:ind w:left="5040" w:hanging="360"/>
+      </w:pPr>
+      <w:rPr>
+        <w:rFonts w:ascii="Wingdings" w:hAnsi="Wingdings" w:hint="default"/>
+        <w:sz w:val="20"/>
+      </w:rPr>
+    </w:lvl>
+    <w:lvl w:ilvl="7" w:tentative="1">
+      <w:start w:val="1"/>
+      <w:numFmt w:val="bullet"/>
+      <w:lvlText w:val=""/>
+      <w:lvlJc w:val="left"/>
+      <w:pPr>
+        <w:tabs>
+          <w:tab w:val="num" w:pos="5760"/>
+        </w:tabs>
+        <w:ind w:left="5760" w:hanging="360"/>
+      </w:pPr>
+      <w:rPr>
+        <w:rFonts w:ascii="Wingdings" w:hAnsi="Wingdings" w:hint="default"/>
+        <w:sz w:val="20"/>
+      </w:rPr>
+    </w:lvl>
+    <w:lvl w:ilvl="8" w:tentative="1">
+      <w:start w:val="1"/>
+      <w:numFmt w:val="bullet"/>
+      <w:lvlText w:val=""/>
+      <w:lvlJc w:val="left"/>
+      <w:pPr>
+        <w:tabs>
+          <w:tab w:val="num" w:pos="6480"/>
+        </w:tabs>
+        <w:ind w:left="6480" w:hanging="360"/>
+      </w:pPr>
+      <w:rPr>
+        <w:rFonts w:ascii="Wingdings" w:hAnsi="Wingdings" w:hint="default"/>
+        <w:sz w:val="20"/>
+      </w:rPr>
+    </w:lvl>
+  </w:abstractNum>
+  <w:abstractNum w:abstractNumId="7" w15:restartNumberingAfterBreak="0">
+    <w:nsid w:val="3FA90593"/>
+    <w:multiLevelType w:val="multilevel"/>
+    <w:tmpl w:val="07CEB072"/>
+    <w:lvl w:ilvl="0">
+      <w:start w:val="1"/>
+      <w:numFmt w:val="bullet"/>
+      <w:lvlText w:val=""/>
+      <w:lvlJc w:val="left"/>
+      <w:pPr>
+        <w:tabs>
+          <w:tab w:val="num" w:pos="720"/>
+        </w:tabs>
+        <w:ind w:left="720" w:hanging="360"/>
+      </w:pPr>
+      <w:rPr>
+        <w:rFonts w:ascii="Symbol" w:hAnsi="Symbol" w:hint="default"/>
+        <w:sz w:val="20"/>
+      </w:rPr>
+    </w:lvl>
+    <w:lvl w:ilvl="1">
+      <w:start w:val="1"/>
+      <w:numFmt w:val="bullet"/>
+      <w:lvlText w:val="o"/>
+      <w:lvlJc w:val="left"/>
+      <w:pPr>
+        <w:tabs>
+          <w:tab w:val="num" w:pos="1440"/>
+        </w:tabs>
+        <w:ind w:left="1440" w:hanging="360"/>
+      </w:pPr>
+      <w:rPr>
+        <w:rFonts w:ascii="Courier New" w:hAnsi="Courier New" w:hint="default"/>
+        <w:sz w:val="20"/>
+      </w:rPr>
+    </w:lvl>
+    <w:lvl w:ilvl="2">
+      <w:start w:val="1"/>
+      <w:numFmt w:val="bullet"/>
+      <w:lvlText w:val=""/>
+      <w:lvlJc w:val="left"/>
+      <w:pPr>
+        <w:tabs>
+          <w:tab w:val="num" w:pos="2160"/>
+        </w:tabs>
+        <w:ind w:left="2160" w:hanging="360"/>
+      </w:pPr>
+      <w:rPr>
+        <w:rFonts w:ascii="Wingdings" w:hAnsi="Wingdings" w:hint="default"/>
+        <w:sz w:val="20"/>
+      </w:rPr>
+    </w:lvl>
+    <w:lvl w:ilvl="3" w:tentative="1">
+      <w:start w:val="1"/>
+      <w:numFmt w:val="bullet"/>
+      <w:lvlText w:val=""/>
+      <w:lvlJc w:val="left"/>
+      <w:pPr>
+        <w:tabs>
+          <w:tab w:val="num" w:pos="2880"/>
+        </w:tabs>
+        <w:ind w:left="2880" w:hanging="360"/>
+      </w:pPr>
+      <w:rPr>
+        <w:rFonts w:ascii="Wingdings" w:hAnsi="Wingdings" w:hint="default"/>
+        <w:sz w:val="20"/>
+      </w:rPr>
+    </w:lvl>
+    <w:lvl w:ilvl="4" w:tentative="1">
+      <w:start w:val="1"/>
+      <w:numFmt w:val="bullet"/>
+      <w:lvlText w:val=""/>
+      <w:lvlJc w:val="left"/>
+      <w:pPr>
+        <w:tabs>
+          <w:tab w:val="num" w:pos="3600"/>
+        </w:tabs>
+        <w:ind w:left="3600" w:hanging="360"/>
+      </w:pPr>
+      <w:rPr>
+        <w:rFonts w:ascii="Wingdings" w:hAnsi="Wingdings" w:hint="default"/>
+        <w:sz w:val="20"/>
+      </w:rPr>
+    </w:lvl>
+    <w:lvl w:ilvl="5" w:tentative="1">
+      <w:start w:val="1"/>
+      <w:numFmt w:val="bullet"/>
+      <w:lvlText w:val=""/>
+      <w:lvlJc w:val="left"/>
+      <w:pPr>
+        <w:tabs>
+          <w:tab w:val="num" w:pos="4320"/>
+        </w:tabs>
+        <w:ind w:left="4320" w:hanging="360"/>
+      </w:pPr>
+      <w:rPr>
+        <w:rFonts w:ascii="Wingdings" w:hAnsi="Wingdings" w:hint="default"/>
+        <w:sz w:val="20"/>
+      </w:rPr>
+    </w:lvl>
+    <w:lvl w:ilvl="6" w:tentative="1">
+      <w:start w:val="1"/>
+      <w:numFmt w:val="bullet"/>
+      <w:lvlText w:val=""/>
+      <w:lvlJc w:val="left"/>
+      <w:pPr>
+        <w:tabs>
+          <w:tab w:val="num" w:pos="5040"/>
+        </w:tabs>
+        <w:ind w:left="5040" w:hanging="360"/>
+      </w:pPr>
+      <w:rPr>
+        <w:rFonts w:ascii="Wingdings" w:hAnsi="Wingdings" w:hint="default"/>
+        <w:sz w:val="20"/>
+      </w:rPr>
+    </w:lvl>
+    <w:lvl w:ilvl="7" w:tentative="1">
+      <w:start w:val="1"/>
+      <w:numFmt w:val="bullet"/>
+      <w:lvlText w:val=""/>
+      <w:lvlJc w:val="left"/>
+      <w:pPr>
+        <w:tabs>
+          <w:tab w:val="num" w:pos="5760"/>
+        </w:tabs>
+        <w:ind w:left="5760" w:hanging="360"/>
+      </w:pPr>
+      <w:rPr>
+        <w:rFonts w:ascii="Wingdings" w:hAnsi="Wingdings" w:hint="default"/>
+        <w:sz w:val="20"/>
+      </w:rPr>
+    </w:lvl>
+    <w:lvl w:ilvl="8" w:tentative="1">
+      <w:start w:val="1"/>
+      <w:numFmt w:val="bullet"/>
+      <w:lvlText w:val=""/>
+      <w:lvlJc w:val="left"/>
+      <w:pPr>
+        <w:tabs>
+          <w:tab w:val="num" w:pos="6480"/>
+        </w:tabs>
+        <w:ind w:left="6480" w:hanging="360"/>
+      </w:pPr>
+      <w:rPr>
+        <w:rFonts w:ascii="Wingdings" w:hAnsi="Wingdings" w:hint="default"/>
+        <w:sz w:val="20"/>
+      </w:rPr>
+    </w:lvl>
+  </w:abstractNum>
+  <w:abstractNum w:abstractNumId="8" w15:restartNumberingAfterBreak="0">
     <w:nsid w:val="415472DB"/>
     <w:multiLevelType w:val="multilevel"/>
     <w:tmpl w:val="0422EB94"/>
@@ -638,7 +3607,156 @@
       </w:rPr>
     </w:lvl>
   </w:abstractNum>
-  <w:abstractNum w:abstractNumId="1" w15:restartNumberingAfterBreak="0">
+  <w:abstractNum w:abstractNumId="9" w15:restartNumberingAfterBreak="0">
+    <w:nsid w:val="4EFF4FA0"/>
+    <w:multiLevelType w:val="multilevel"/>
+    <w:tmpl w:val="F410C982"/>
+    <w:lvl w:ilvl="0">
+      <w:start w:val="1"/>
+      <w:numFmt w:val="bullet"/>
+      <w:lvlText w:val=""/>
+      <w:lvlJc w:val="left"/>
+      <w:pPr>
+        <w:tabs>
+          <w:tab w:val="num" w:pos="720"/>
+        </w:tabs>
+        <w:ind w:left="720" w:hanging="360"/>
+      </w:pPr>
+      <w:rPr>
+        <w:rFonts w:ascii="Symbol" w:hAnsi="Symbol" w:hint="default"/>
+        <w:sz w:val="20"/>
+      </w:rPr>
+    </w:lvl>
+    <w:lvl w:ilvl="1">
+      <w:start w:val="1"/>
+      <w:numFmt w:val="bullet"/>
+      <w:lvlText w:val="o"/>
+      <w:lvlJc w:val="left"/>
+      <w:pPr>
+        <w:tabs>
+          <w:tab w:val="num" w:pos="1440"/>
+        </w:tabs>
+        <w:ind w:left="1440" w:hanging="360"/>
+      </w:pPr>
+      <w:rPr>
+        <w:rFonts w:ascii="Courier New" w:hAnsi="Courier New" w:hint="default"/>
+        <w:sz w:val="20"/>
+      </w:rPr>
+    </w:lvl>
+    <w:lvl w:ilvl="2" w:tentative="1">
+      <w:start w:val="1"/>
+      <w:numFmt w:val="bullet"/>
+      <w:lvlText w:val=""/>
+      <w:lvlJc w:val="left"/>
+      <w:pPr>
+        <w:tabs>
+          <w:tab w:val="num" w:pos="2160"/>
+        </w:tabs>
+        <w:ind w:left="2160" w:hanging="360"/>
+      </w:pPr>
+      <w:rPr>
+        <w:rFonts w:ascii="Wingdings" w:hAnsi="Wingdings" w:hint="default"/>
+        <w:sz w:val="20"/>
+      </w:rPr>
+    </w:lvl>
+    <w:lvl w:ilvl="3" w:tentative="1">
+      <w:start w:val="1"/>
+      <w:numFmt w:val="bullet"/>
+      <w:lvlText w:val=""/>
+      <w:lvlJc w:val="left"/>
+      <w:pPr>
+        <w:tabs>
+          <w:tab w:val="num" w:pos="2880"/>
+        </w:tabs>
+        <w:ind w:left="2880" w:hanging="360"/>
+      </w:pPr>
+      <w:rPr>
+        <w:rFonts w:ascii="Wingdings" w:hAnsi="Wingdings" w:hint="default"/>
+        <w:sz w:val="20"/>
+      </w:rPr>
+    </w:lvl>
+    <w:lvl w:ilvl="4" w:tentative="1">
+      <w:start w:val="1"/>
+      <w:numFmt w:val="bullet"/>
+      <w:lvlText w:val=""/>
+      <w:lvlJc w:val="left"/>
+      <w:pPr>
+        <w:tabs>
+          <w:tab w:val="num" w:pos="3600"/>
+        </w:tabs>
+        <w:ind w:left="3600" w:hanging="360"/>
+      </w:pPr>
+      <w:rPr>
+        <w:rFonts w:ascii="Wingdings" w:hAnsi="Wingdings" w:hint="default"/>
+        <w:sz w:val="20"/>
+      </w:rPr>
+    </w:lvl>
+    <w:lvl w:ilvl="5" w:tentative="1">
+      <w:start w:val="1"/>
+      <w:numFmt w:val="bullet"/>
+      <w:lvlText w:val=""/>
+      <w:lvlJc w:val="left"/>
+      <w:pPr>
+        <w:tabs>
+          <w:tab w:val="num" w:pos="4320"/>
+        </w:tabs>
+        <w:ind w:left="4320" w:hanging="360"/>
+      </w:pPr>
+      <w:rPr>
+        <w:rFonts w:ascii="Wingdings" w:hAnsi="Wingdings" w:hint="default"/>
+        <w:sz w:val="20"/>
+      </w:rPr>
+    </w:lvl>
+    <w:lvl w:ilvl="6" w:tentative="1">
+      <w:start w:val="1"/>
+      <w:numFmt w:val="bullet"/>
+      <w:lvlText w:val=""/>
+      <w:lvlJc w:val="left"/>
+      <w:pPr>
+        <w:tabs>
+          <w:tab w:val="num" w:pos="5040"/>
+        </w:tabs>
+        <w:ind w:left="5040" w:hanging="360"/>
+      </w:pPr>
+      <w:rPr>
+        <w:rFonts w:ascii="Wingdings" w:hAnsi="Wingdings" w:hint="default"/>
+        <w:sz w:val="20"/>
+      </w:rPr>
+    </w:lvl>
+    <w:lvl w:ilvl="7" w:tentative="1">
+      <w:start w:val="1"/>
+      <w:numFmt w:val="bullet"/>
+      <w:lvlText w:val=""/>
+      <w:lvlJc w:val="left"/>
+      <w:pPr>
+        <w:tabs>
+          <w:tab w:val="num" w:pos="5760"/>
+        </w:tabs>
+        <w:ind w:left="5760" w:hanging="360"/>
+      </w:pPr>
+      <w:rPr>
+        <w:rFonts w:ascii="Wingdings" w:hAnsi="Wingdings" w:hint="default"/>
+        <w:sz w:val="20"/>
+      </w:rPr>
+    </w:lvl>
+    <w:lvl w:ilvl="8" w:tentative="1">
+      <w:start w:val="1"/>
+      <w:numFmt w:val="bullet"/>
+      <w:lvlText w:val=""/>
+      <w:lvlJc w:val="left"/>
+      <w:pPr>
+        <w:tabs>
+          <w:tab w:val="num" w:pos="6480"/>
+        </w:tabs>
+        <w:ind w:left="6480" w:hanging="360"/>
+      </w:pPr>
+      <w:rPr>
+        <w:rFonts w:ascii="Wingdings" w:hAnsi="Wingdings" w:hint="default"/>
+        <w:sz w:val="20"/>
+      </w:rPr>
+    </w:lvl>
+  </w:abstractNum>
+  <w:abstractNum w:abstractNumId="10" w15:restartNumberingAfterBreak="0">
     <w:nsid w:val="6A976FFA"/>
     <w:multiLevelType w:val="multilevel"/>
     <w:tmpl w:val="524242BC"/>
@@ -787,7 +3905,7 @@
       </w:rPr>
     </w:lvl>
   </w:abstractNum>
-  <w:abstractNum w:abstractNumId="2" w15:restartNumberingAfterBreak="0">
+  <w:abstractNum w:abstractNumId="11" w15:restartNumberingAfterBreak="0">
     <w:nsid w:val="6B056288"/>
     <w:multiLevelType w:val="multilevel"/>
     <w:tmpl w:val="77100D46"/>
@@ -908,14 +4026,181 @@
       </w:pPr>
     </w:lvl>
   </w:abstractNum>
+  <w:abstractNum w:abstractNumId="12" w15:restartNumberingAfterBreak="0">
+    <w:nsid w:val="780E740F"/>
+    <w:multiLevelType w:val="multilevel"/>
+    <w:tmpl w:val="5F56D440"/>
+    <w:lvl w:ilvl="0">
+      <w:start w:val="1"/>
+      <w:numFmt w:val="decimal"/>
+      <w:lvlText w:val="%1."/>
+      <w:lvlJc w:val="left"/>
+      <w:pPr>
+        <w:tabs>
+          <w:tab w:val="num" w:pos="720"/>
+        </w:tabs>
+        <w:ind w:left="720" w:hanging="360"/>
+      </w:pPr>
+    </w:lvl>
+    <w:lvl w:ilvl="1">
+      <w:start w:val="1"/>
+      <w:numFmt w:val="bullet"/>
+      <w:lvlText w:val="o"/>
+      <w:lvlJc w:val="left"/>
+      <w:pPr>
+        <w:tabs>
+          <w:tab w:val="num" w:pos="1440"/>
+        </w:tabs>
+        <w:ind w:left="1440" w:hanging="360"/>
+      </w:pPr>
+      <w:rPr>
+        <w:rFonts w:ascii="Courier New" w:hAnsi="Courier New" w:hint="default"/>
+        <w:sz w:val="20"/>
+      </w:rPr>
+    </w:lvl>
+    <w:lvl w:ilvl="2" w:tentative="1">
+      <w:start w:val="1"/>
+      <w:numFmt w:val="decimal"/>
+      <w:lvlText w:val="%3."/>
+      <w:lvlJc w:val="left"/>
+      <w:pPr>
+        <w:tabs>
+          <w:tab w:val="num" w:pos="2160"/>
+        </w:tabs>
+        <w:ind w:left="2160" w:hanging="360"/>
+      </w:pPr>
+    </w:lvl>
+    <w:lvl w:ilvl="3" w:tentative="1">
+      <w:start w:val="1"/>
+      <w:numFmt w:val="decimal"/>
+      <w:lvlText w:val="%4."/>
+      <w:lvlJc w:val="left"/>
+      <w:pPr>
+        <w:tabs>
+          <w:tab w:val="num" w:pos="2880"/>
+        </w:tabs>
+        <w:ind w:left="2880" w:hanging="360"/>
+      </w:pPr>
+    </w:lvl>
+    <w:lvl w:ilvl="4" w:tentative="1">
+      <w:start w:val="1"/>
+      <w:numFmt w:val="decimal"/>
+      <w:lvlText w:val="%5."/>
+      <w:lvlJc w:val="left"/>
+      <w:pPr>
+        <w:tabs>
+          <w:tab w:val="num" w:pos="3600"/>
+        </w:tabs>
+        <w:ind w:left="3600" w:hanging="360"/>
+      </w:pPr>
+    </w:lvl>
+    <w:lvl w:ilvl="5" w:tentative="1">
+      <w:start w:val="1"/>
+      <w:numFmt w:val="decimal"/>
+      <w:lvlText w:val="%6."/>
+      <w:lvlJc w:val="left"/>
+      <w:pPr>
+        <w:tabs>
+          <w:tab w:val="num" w:pos="4320"/>
+        </w:tabs>
+        <w:ind w:left="4320" w:hanging="360"/>
+      </w:pPr>
+    </w:lvl>
+    <w:lvl w:ilvl="6" w:tentative="1">
+      <w:start w:val="1"/>
+      <w:numFmt w:val="decimal"/>
+      <w:lvlText w:val="%7."/>
+      <w:lvlJc w:val="left"/>
+      <w:pPr>
+        <w:tabs>
+          <w:tab w:val="num" w:pos="5040"/>
+        </w:tabs>
+        <w:ind w:left="5040" w:hanging="360"/>
+      </w:pPr>
+    </w:lvl>
+    <w:lvl w:ilvl="7" w:tentative="1">
+      <w:start w:val="1"/>
+      <w:numFmt w:val="decimal"/>
+      <w:lvlText w:val="%8."/>
+      <w:lvlJc w:val="left"/>
+      <w:pPr>
+        <w:tabs>
+          <w:tab w:val="num" w:pos="5760"/>
+        </w:tabs>
+        <w:ind w:left="5760" w:hanging="360"/>
+      </w:pPr>
+    </w:lvl>
+    <w:lvl w:ilvl="8" w:tentative="1">
+      <w:start w:val="1"/>
+      <w:numFmt w:val="decimal"/>
+      <w:lvlText w:val="%9."/>
+      <w:lvlJc w:val="left"/>
+      <w:pPr>
+        <w:tabs>
+          <w:tab w:val="num" w:pos="6480"/>
+        </w:tabs>
+        <w:ind w:left="6480" w:hanging="360"/>
+      </w:pPr>
+    </w:lvl>
+  </w:abstractNum>
   <w:num w:numId="1" w16cid:durableId="1211847234">
+    <w:abstractNumId w:val="11"/>
+  </w:num>
+  <w:num w:numId="2" w16cid:durableId="1139886129">
+    <w:abstractNumId w:val="10"/>
+  </w:num>
+  <w:num w:numId="3" w16cid:durableId="446119251">
+    <w:abstractNumId w:val="8"/>
+  </w:num>
+  <w:num w:numId="4" w16cid:durableId="1370646494">
     <w:abstractNumId w:val="2"/>
   </w:num>
-  <w:num w:numId="2" w16cid:durableId="1139886129">
+  <w:num w:numId="5" w16cid:durableId="1103263707">
+    <w:abstractNumId w:val="3"/>
+  </w:num>
+  <w:num w:numId="6" w16cid:durableId="1234389206">
+    <w:abstractNumId w:val="4"/>
+  </w:num>
+  <w:num w:numId="7" w16cid:durableId="1788501081">
     <w:abstractNumId w:val="1"/>
   </w:num>
-  <w:num w:numId="3" w16cid:durableId="446119251">
+  <w:num w:numId="8" w16cid:durableId="268515163">
+    <w:abstractNumId w:val="6"/>
+  </w:num>
+  <w:num w:numId="9" w16cid:durableId="1161895950">
+    <w:abstractNumId w:val="6"/>
+    <w:lvlOverride w:ilvl="1">
+      <w:lvl w:ilvl="1">
+        <w:numFmt w:val="bullet"/>
+        <w:lvlText w:val="o"/>
+        <w:lvlJc w:val="left"/>
+        <w:pPr>
+          <w:tabs>
+            <w:tab w:val="num" w:pos="1440"/>
+          </w:tabs>
+          <w:ind w:left="1440" w:hanging="360"/>
+        </w:pPr>
+        <w:rPr>
+          <w:rFonts w:ascii="Courier New" w:hAnsi="Courier New" w:hint="default"/>
+          <w:sz w:val="20"/>
+        </w:rPr>
+      </w:lvl>
+    </w:lvlOverride>
+  </w:num>
+  <w:num w:numId="10" w16cid:durableId="1432437243">
+    <w:abstractNumId w:val="7"/>
+  </w:num>
+  <w:num w:numId="11" w16cid:durableId="195629555">
+    <w:abstractNumId w:val="9"/>
+  </w:num>
+  <w:num w:numId="12" w16cid:durableId="1841239048">
+    <w:abstractNumId w:val="5"/>
+  </w:num>
+  <w:num w:numId="13" w16cid:durableId="159976707">
     <w:abstractNumId w:val="0"/>
+  </w:num>
+  <w:num w:numId="14" w16cid:durableId="736434505">
+    <w:abstractNumId w:val="12"/>
   </w:num>
 </w:numbering>
 </file>
@@ -1836,6 +5121,29 @@
       <w:spacing w:val="5"/>
     </w:rPr>
   </w:style>
+  <w:style w:type="character" w:styleId="Hyperlink">
+    <w:name w:val="Hyperlink"/>
+    <w:basedOn w:val="DefaultParagraphFont"/>
+    <w:uiPriority w:val="99"/>
+    <w:unhideWhenUsed/>
+    <w:rsid w:val="003F31DB"/>
+    <w:rPr>
+      <w:color w:val="467886" w:themeColor="hyperlink"/>
+      <w:u w:val="single"/>
+    </w:rPr>
+  </w:style>
+  <w:style w:type="character" w:styleId="UnresolvedMention">
+    <w:name w:val="Unresolved Mention"/>
+    <w:basedOn w:val="DefaultParagraphFont"/>
+    <w:uiPriority w:val="99"/>
+    <w:semiHidden/>
+    <w:unhideWhenUsed/>
+    <w:rsid w:val="003F31DB"/>
+    <w:rPr>
+      <w:color w:val="605E5C"/>
+      <w:shd w:val="clear" w:color="auto" w:fill="E1DFDD"/>
+    </w:rPr>
+  </w:style>
 </w:styles>
 </file>
 

</xml_diff>